<commit_message>
Computer Vision - Week 4 - Update all task - 80%
</commit_message>
<xml_diff>
--- a/Matlab-Computer_Vision/Week4/Exercise 4/Week4_Report_AnhHuyBui.docx
+++ b/Matlab-Computer_Vision/Week4/Exercise 4/Week4_Report_AnhHuyBui.docx
@@ -1,6 +1,6 @@
 
 <file path=word/document.xml><?xml version="1.0" encoding="utf-8"?>
-<w:document xmlns:wpc="http://schemas.microsoft.com/office/word/2010/wordprocessingCanvas" xmlns:cx="http://schemas.microsoft.com/office/drawing/2014/chartex" xmlns:mc="http://schemas.openxmlformats.org/markup-compatibility/2006" xmlns:o="urn:schemas-microsoft-com:office:office" xmlns:r="http://schemas.openxmlformats.org/officeDocument/2006/relationships" xmlns:m="http://schemas.openxmlformats.org/officeDocument/2006/math" xmlns:v="urn:schemas-microsoft-com:vml" xmlns:wp14="http://schemas.microsoft.com/office/word/2010/wordprocessingDrawing" xmlns:wp="http://schemas.openxmlformats.org/drawingml/2006/wordprocessingDrawing" xmlns:w10="urn:schemas-microsoft-com:office:word" xmlns:w="http://schemas.openxmlformats.org/wordprocessingml/2006/main" xmlns:w14="http://schemas.microsoft.com/office/word/2010/wordml" xmlns:w15="http://schemas.microsoft.com/office/word/2012/wordml" xmlns:w16se="http://schemas.microsoft.com/office/word/2015/wordml/symex" xmlns:wpg="http://schemas.microsoft.com/office/word/2010/wordprocessingGroup" xmlns:wpi="http://schemas.microsoft.com/office/word/2010/wordprocessingInk" xmlns:wne="http://schemas.microsoft.com/office/word/2006/wordml" xmlns:wps="http://schemas.microsoft.com/office/word/2010/wordprocessingShape" mc:Ignorable="w14 w15 w16se wp14">
+<w:document xmlns:wpc="http://schemas.microsoft.com/office/word/2010/wordprocessingCanvas" xmlns:cx="http://schemas.microsoft.com/office/drawing/2014/chartex" xmlns:cx1="http://schemas.microsoft.com/office/drawing/2015/9/8/chartex" xmlns:cx2="http://schemas.microsoft.com/office/drawing/2015/10/21/chartex" xmlns:cx3="http://schemas.microsoft.com/office/drawing/2016/5/9/chartex" xmlns:cx4="http://schemas.microsoft.com/office/drawing/2016/5/10/chartex" xmlns:cx5="http://schemas.microsoft.com/office/drawing/2016/5/11/chartex" xmlns:cx6="http://schemas.microsoft.com/office/drawing/2016/5/12/chartex" xmlns:cx7="http://schemas.microsoft.com/office/drawing/2016/5/13/chartex" xmlns:cx8="http://schemas.microsoft.com/office/drawing/2016/5/14/chartex" xmlns:mc="http://schemas.openxmlformats.org/markup-compatibility/2006" xmlns:aink="http://schemas.microsoft.com/office/drawing/2016/ink" xmlns:am3d="http://schemas.microsoft.com/office/drawing/2017/model3d" xmlns:o="urn:schemas-microsoft-com:office:office" xmlns:r="http://schemas.openxmlformats.org/officeDocument/2006/relationships" xmlns:m="http://schemas.openxmlformats.org/officeDocument/2006/math" xmlns:v="urn:schemas-microsoft-com:vml" xmlns:wp14="http://schemas.microsoft.com/office/word/2010/wordprocessingDrawing" xmlns:wp="http://schemas.openxmlformats.org/drawingml/2006/wordprocessingDrawing" xmlns:w10="urn:schemas-microsoft-com:office:word" xmlns:w="http://schemas.openxmlformats.org/wordprocessingml/2006/main" xmlns:w14="http://schemas.microsoft.com/office/word/2010/wordml" xmlns:w15="http://schemas.microsoft.com/office/word/2012/wordml" xmlns:w16cex="http://schemas.microsoft.com/office/word/2018/wordml/cex" xmlns:w16cid="http://schemas.microsoft.com/office/word/2016/wordml/cid" xmlns:w16="http://schemas.microsoft.com/office/word/2018/wordml" xmlns:w16se="http://schemas.microsoft.com/office/word/2015/wordml/symex" xmlns:wpg="http://schemas.microsoft.com/office/word/2010/wordprocessingGroup" xmlns:wpi="http://schemas.microsoft.com/office/word/2010/wordprocessingInk" xmlns:wne="http://schemas.microsoft.com/office/word/2006/wordml" xmlns:wps="http://schemas.microsoft.com/office/word/2010/wordprocessingShape" mc:Ignorable="w14 w15 w16se w16cid w16 w16cex wp14">
   <w:body>
     <w:p>
       <w:pPr>
@@ -156,16 +156,7 @@
           <w:sz w:val="28"/>
           <w:szCs w:val="24"/>
         </w:rPr>
-        <w:t>Intersection: [m’ b</w:t>
-      </w:r>
-      <w:proofErr w:type="gramStart"/>
-      <w:r>
-        <w:rPr>
-          <w:rFonts w:cstheme="minorHAnsi"/>
-          <w:sz w:val="28"/>
-          <w:szCs w:val="24"/>
-        </w:rPr>
-        <w:t>’]</w:t>
+        <w:t>Intersection: [m’ b’]</w:t>
       </w:r>
       <w:r>
         <w:rPr>
@@ -176,7 +167,6 @@
         </w:rPr>
         <w:t>T</w:t>
       </w:r>
-      <w:proofErr w:type="gramEnd"/>
       <w:r>
         <w:rPr>
           <w:rFonts w:cstheme="minorHAnsi"/>
@@ -215,13 +205,14 @@
       <w:r>
         <w:rPr>
           <w:rFonts w:eastAsiaTheme="minorEastAsia"/>
+          <w:noProof/>
           <w:sz w:val="28"/>
           <w:szCs w:val="24"/>
         </w:rPr>
         <w:drawing>
-          <wp:inline distT="0" distB="0" distL="0" distR="0" wp14:anchorId="6AFF104E" wp14:editId="6704FB9F">
-            <wp:extent cx="5943600" cy="4896485"/>
-            <wp:effectExtent l="0" t="0" r="0" b="0"/>
+          <wp:inline distT="0" distB="0" distL="0" distR="0" wp14:anchorId="6AFF104E" wp14:editId="4CC8CE40">
+            <wp:extent cx="5453206" cy="4492487"/>
+            <wp:effectExtent l="0" t="0" r="0" b="3810"/>
             <wp:docPr id="1" name="Picture 1"/>
             <wp:cNvGraphicFramePr>
               <a:graphicFrameLocks xmlns:a="http://schemas.openxmlformats.org/drawingml/2006/main" noChangeAspect="1"/>
@@ -242,7 +233,7 @@
                   <pic:spPr>
                     <a:xfrm>
                       <a:off x="0" y="0"/>
-                      <a:ext cx="5943600" cy="4896485"/>
+                      <a:ext cx="5483897" cy="4517771"/>
                     </a:xfrm>
                     <a:prstGeom prst="rect">
                       <a:avLst/>
@@ -257,6 +248,33 @@
     </w:p>
     <w:p>
       <w:pPr>
+        <w:rPr>
+          <w:rFonts w:eastAsiaTheme="minorEastAsia"/>
+          <w:sz w:val="28"/>
+          <w:szCs w:val="24"/>
+        </w:rPr>
+      </w:pPr>
+      <w:r>
+        <w:rPr>
+          <w:rFonts w:eastAsiaTheme="minorEastAsia"/>
+          <w:sz w:val="28"/>
+          <w:szCs w:val="24"/>
+        </w:rPr>
+        <w:br w:type="page"/>
+      </w:r>
+    </w:p>
+    <w:p>
+      <w:pPr>
+        <w:pStyle w:val="ListParagraph"/>
+        <w:rPr>
+          <w:rFonts w:eastAsiaTheme="minorEastAsia"/>
+          <w:sz w:val="28"/>
+          <w:szCs w:val="24"/>
+        </w:rPr>
+      </w:pPr>
+    </w:p>
+    <w:p>
+      <w:pPr>
         <w:pStyle w:val="ListParagraph"/>
         <w:rPr>
           <w:rFonts w:eastAsiaTheme="minorEastAsia"/>
@@ -278,196 +296,240 @@
           <w:szCs w:val="24"/>
         </w:rPr>
       </w:pPr>
-      <w:bookmarkStart w:id="0" w:name="_GoBack"/>
-      <w:bookmarkEnd w:id="0"/>
+      <w:r>
+        <w:rPr>
+          <w:rFonts w:cstheme="minorHAnsi"/>
+          <w:sz w:val="28"/>
+          <w:szCs w:val="24"/>
+        </w:rPr>
+        <w:t>S</w:t>
+      </w:r>
+      <w:r>
+        <w:rPr>
+          <w:rFonts w:cstheme="minorHAnsi"/>
+          <w:sz w:val="28"/>
+          <w:szCs w:val="24"/>
+        </w:rPr>
+        <w:t>inusoid</w:t>
+      </w:r>
+      <w:r>
+        <w:rPr>
+          <w:rFonts w:cstheme="minorHAnsi"/>
+          <w:sz w:val="28"/>
+          <w:szCs w:val="24"/>
+        </w:rPr>
+        <w:t xml:space="preserve"> </w:t>
+      </w:r>
+      <w:r>
+        <w:rPr>
+          <w:rFonts w:cstheme="minorHAnsi"/>
+          <w:sz w:val="28"/>
+          <w:szCs w:val="24"/>
+        </w:rPr>
+        <w:t xml:space="preserve">1: </w:t>
+      </w:r>
+      <w:r>
+        <w:rPr>
+          <w:rFonts w:cstheme="minorHAnsi"/>
+          <w:sz w:val="28"/>
+          <w:szCs w:val="24"/>
+        </w:rPr>
+        <w:t>ρ</w:t>
+      </w:r>
+      <w:r>
+        <w:rPr>
+          <w:rFonts w:cstheme="minorHAnsi"/>
+          <w:sz w:val="28"/>
+          <w:szCs w:val="24"/>
+        </w:rPr>
+        <w:t xml:space="preserve"> = </w:t>
+      </w:r>
+      <w:r>
+        <w:rPr>
+          <w:rFonts w:cstheme="minorHAnsi"/>
+          <w:sz w:val="28"/>
+          <w:szCs w:val="24"/>
+        </w:rPr>
+        <w:t>(-</w:t>
+      </w:r>
+      <w:r>
+        <w:rPr>
+          <w:rFonts w:cstheme="minorHAnsi"/>
+          <w:sz w:val="28"/>
+          <w:szCs w:val="24"/>
+        </w:rPr>
+        <w:t>2</w:t>
+      </w:r>
+      <w:r>
+        <w:rPr>
+          <w:rFonts w:cstheme="minorHAnsi"/>
+          <w:sz w:val="28"/>
+          <w:szCs w:val="24"/>
+        </w:rPr>
+        <w:t>)</w:t>
+      </w:r>
+      <w:r>
+        <w:rPr>
+          <w:rFonts w:cstheme="minorHAnsi"/>
+          <w:sz w:val="28"/>
+          <w:szCs w:val="24"/>
+        </w:rPr>
+        <w:t>*</w:t>
+      </w:r>
+      <w:r>
+        <w:rPr>
+          <w:rFonts w:cstheme="minorHAnsi"/>
+          <w:sz w:val="28"/>
+          <w:szCs w:val="24"/>
+        </w:rPr>
+        <w:t>cosθ</w:t>
+      </w:r>
+      <w:r>
+        <w:rPr>
+          <w:rFonts w:cstheme="minorHAnsi"/>
+          <w:sz w:val="28"/>
+          <w:szCs w:val="24"/>
+        </w:rPr>
+        <w:t xml:space="preserve"> + </w:t>
+      </w:r>
+      <w:r>
+        <w:rPr>
+          <w:rFonts w:cstheme="minorHAnsi"/>
+          <w:sz w:val="28"/>
+          <w:szCs w:val="24"/>
+        </w:rPr>
+        <w:t>sinθ</w:t>
+      </w:r>
     </w:p>
     <w:p>
       <w:pPr>
-        <w:rPr>
-          <w:rFonts w:eastAsiaTheme="minorEastAsia"/>
-          <w:sz w:val="28"/>
-          <w:szCs w:val="24"/>
-        </w:rPr>
-      </w:pPr>
-      <w:r>
-        <w:rPr>
-          <w:rFonts w:eastAsiaTheme="minorEastAsia"/>
-          <w:sz w:val="28"/>
-          <w:szCs w:val="24"/>
-        </w:rPr>
-        <w:br w:type="page"/>
+        <w:pStyle w:val="ListParagraph"/>
+        <w:ind w:left="1080"/>
+        <w:rPr>
+          <w:rFonts w:cstheme="minorHAnsi"/>
+          <w:sz w:val="28"/>
+          <w:szCs w:val="24"/>
+        </w:rPr>
+      </w:pPr>
+      <w:r>
+        <w:rPr>
+          <w:rFonts w:cstheme="minorHAnsi"/>
+          <w:sz w:val="28"/>
+          <w:szCs w:val="24"/>
+        </w:rPr>
+        <w:t>Sinusoid</w:t>
+      </w:r>
+      <w:r>
+        <w:rPr>
+          <w:rFonts w:cstheme="minorHAnsi"/>
+          <w:sz w:val="28"/>
+          <w:szCs w:val="24"/>
+        </w:rPr>
+        <w:t xml:space="preserve"> 2: </w:t>
+      </w:r>
+      <w:r>
+        <w:rPr>
+          <w:rFonts w:cstheme="minorHAnsi"/>
+          <w:sz w:val="28"/>
+          <w:szCs w:val="24"/>
+        </w:rPr>
+        <w:t>ρ</w:t>
+      </w:r>
+      <w:r>
+        <w:rPr>
+          <w:rFonts w:cstheme="minorHAnsi"/>
+          <w:sz w:val="28"/>
+          <w:szCs w:val="24"/>
+        </w:rPr>
+        <w:t xml:space="preserve"> = 2*cosθ</w:t>
+      </w:r>
+      <w:r>
+        <w:rPr>
+          <w:rFonts w:cstheme="minorHAnsi"/>
+          <w:sz w:val="28"/>
+          <w:szCs w:val="24"/>
+        </w:rPr>
+        <w:t xml:space="preserve"> </w:t>
+      </w:r>
+      <w:r>
+        <w:rPr>
+          <w:rFonts w:cstheme="minorHAnsi"/>
+          <w:sz w:val="28"/>
+          <w:szCs w:val="24"/>
+        </w:rPr>
+        <w:t>+ 5</w:t>
+      </w:r>
+      <w:r>
+        <w:rPr>
+          <w:rFonts w:cstheme="minorHAnsi"/>
+          <w:sz w:val="28"/>
+          <w:szCs w:val="24"/>
+        </w:rPr>
+        <w:t>*s</w:t>
+      </w:r>
+      <w:r>
+        <w:rPr>
+          <w:rFonts w:cstheme="minorHAnsi"/>
+          <w:sz w:val="28"/>
+          <w:szCs w:val="24"/>
+        </w:rPr>
+        <w:t>inθ</w:t>
       </w:r>
     </w:p>
     <w:p>
       <w:pPr>
         <w:pStyle w:val="ListParagraph"/>
-        <w:ind w:left="1440"/>
-        <w:rPr>
-          <w:rFonts w:eastAsiaTheme="minorEastAsia"/>
-          <w:sz w:val="28"/>
-          <w:szCs w:val="24"/>
-        </w:rPr>
-      </w:pPr>
+        <w:ind w:left="1080"/>
+        <w:rPr>
+          <w:rFonts w:cstheme="minorHAnsi"/>
+          <w:sz w:val="28"/>
+          <w:szCs w:val="24"/>
+          <w:vertAlign w:val="superscript"/>
+        </w:rPr>
+      </w:pPr>
+      <w:r>
+        <w:rPr>
+          <w:rFonts w:cstheme="minorHAnsi"/>
+          <w:sz w:val="28"/>
+          <w:szCs w:val="24"/>
+        </w:rPr>
+        <w:t xml:space="preserve">Intersection </w:t>
+      </w:r>
+      <w:r>
+        <w:rPr>
+          <w:rFonts w:cstheme="minorHAnsi"/>
+          <w:sz w:val="28"/>
+          <w:szCs w:val="24"/>
+        </w:rPr>
+        <w:t>[-π/4 -2.12]</w:t>
+      </w:r>
+      <w:r>
+        <w:rPr>
+          <w:rFonts w:cstheme="minorHAnsi"/>
+          <w:sz w:val="28"/>
+          <w:szCs w:val="24"/>
+          <w:vertAlign w:val="superscript"/>
+        </w:rPr>
+        <w:t>T</w:t>
+      </w:r>
     </w:p>
     <w:p>
       <w:pPr>
         <w:pStyle w:val="ListParagraph"/>
-        <w:rPr>
-          <w:rFonts w:eastAsiaTheme="minorEastAsia"/>
-          <w:sz w:val="28"/>
-          <w:szCs w:val="24"/>
-        </w:rPr>
-      </w:pPr>
-      <w:r>
-        <w:rPr>
-          <w:rFonts w:cstheme="minorHAnsi"/>
-          <w:sz w:val="28"/>
-          <w:szCs w:val="24"/>
-        </w:rPr>
-        <w:t xml:space="preserve">With: </w:t>
-      </w:r>
-    </w:p>
-    <w:p>
-      <w:pPr>
-        <w:pStyle w:val="ListParagraph"/>
-        <w:numPr>
-          <w:ilvl w:val="0"/>
-          <w:numId w:val="7"/>
-        </w:numPr>
-        <w:rPr>
-          <w:rFonts w:eastAsiaTheme="minorEastAsia"/>
-          <w:sz w:val="28"/>
-          <w:szCs w:val="24"/>
-        </w:rPr>
-      </w:pPr>
-      <w:r>
-        <w:rPr>
-          <w:rFonts w:eastAsiaTheme="minorEastAsia"/>
-          <w:sz w:val="28"/>
-          <w:szCs w:val="24"/>
-        </w:rPr>
-        <w:t>scale = 1.06</w:t>
-      </w:r>
-    </w:p>
-    <w:p>
-      <w:pPr>
-        <w:pStyle w:val="ListParagraph"/>
-        <w:numPr>
-          <w:ilvl w:val="0"/>
-          <w:numId w:val="7"/>
-        </w:numPr>
-        <w:rPr>
-          <w:rFonts w:eastAsiaTheme="minorEastAsia"/>
-          <w:sz w:val="28"/>
-          <w:szCs w:val="24"/>
-        </w:rPr>
-      </w:pPr>
-      <w:proofErr w:type="spellStart"/>
-      <w:r>
-        <w:rPr>
-          <w:rFonts w:eastAsiaTheme="minorEastAsia"/>
-          <w:sz w:val="28"/>
-          <w:szCs w:val="24"/>
-        </w:rPr>
-        <w:t>winStride</w:t>
-      </w:r>
-      <w:proofErr w:type="spellEnd"/>
-      <w:r>
-        <w:rPr>
-          <w:rFonts w:eastAsiaTheme="minorEastAsia"/>
-          <w:sz w:val="28"/>
-          <w:szCs w:val="24"/>
-        </w:rPr>
-        <w:t xml:space="preserve"> = (4, 4)</w:t>
-      </w:r>
-    </w:p>
-    <w:p>
-      <w:pPr>
-        <w:pStyle w:val="ListParagraph"/>
-        <w:numPr>
-          <w:ilvl w:val="0"/>
-          <w:numId w:val="7"/>
-        </w:numPr>
-        <w:rPr>
-          <w:rFonts w:eastAsiaTheme="minorEastAsia"/>
-          <w:sz w:val="28"/>
-          <w:szCs w:val="24"/>
-        </w:rPr>
-      </w:pPr>
-      <w:r>
-        <w:rPr>
-          <w:rFonts w:eastAsiaTheme="minorEastAsia"/>
-          <w:sz w:val="28"/>
-          <w:szCs w:val="24"/>
-        </w:rPr>
-        <w:t>padding = (8, 8)</w:t>
-      </w:r>
-    </w:p>
-    <w:p>
-      <w:pPr>
-        <w:pStyle w:val="ListParagraph"/>
-        <w:numPr>
-          <w:ilvl w:val="0"/>
-          <w:numId w:val="7"/>
-        </w:numPr>
-        <w:rPr>
-          <w:rFonts w:eastAsiaTheme="minorEastAsia"/>
-          <w:sz w:val="28"/>
-          <w:szCs w:val="24"/>
-        </w:rPr>
-      </w:pPr>
-      <w:proofErr w:type="spellStart"/>
-      <w:r>
-        <w:rPr>
-          <w:rFonts w:eastAsiaTheme="minorEastAsia"/>
-          <w:sz w:val="28"/>
-          <w:szCs w:val="24"/>
-        </w:rPr>
-        <w:t>hitThreshold</w:t>
-      </w:r>
-      <w:proofErr w:type="spellEnd"/>
-      <w:r>
-        <w:rPr>
-          <w:rFonts w:eastAsiaTheme="minorEastAsia"/>
-          <w:sz w:val="28"/>
-          <w:szCs w:val="24"/>
-        </w:rPr>
-        <w:t xml:space="preserve"> = 0.0</w:t>
-      </w:r>
-    </w:p>
-    <w:p>
-      <w:pPr>
-        <w:pStyle w:val="ListParagraph"/>
-        <w:ind w:left="1440"/>
-        <w:rPr>
-          <w:rFonts w:eastAsiaTheme="minorEastAsia"/>
-          <w:sz w:val="28"/>
-          <w:szCs w:val="24"/>
-        </w:rPr>
-      </w:pPr>
-    </w:p>
-    <w:p>
-      <w:pPr>
-        <w:pStyle w:val="ListParagraph"/>
-        <w:ind w:left="1440"/>
-        <w:rPr>
-          <w:rFonts w:eastAsiaTheme="minorEastAsia"/>
-          <w:sz w:val="28"/>
-          <w:szCs w:val="24"/>
-        </w:rPr>
-      </w:pPr>
-      <w:r>
-        <w:rPr>
-          <w:rFonts w:eastAsiaTheme="minorEastAsia"/>
-          <w:noProof/>
-          <w:sz w:val="28"/>
-          <w:szCs w:val="24"/>
-        </w:rPr>
+        <w:ind w:left="709"/>
+        <w:jc w:val="center"/>
+        <w:rPr>
+          <w:rFonts w:cstheme="minorHAnsi"/>
+          <w:sz w:val="28"/>
+          <w:szCs w:val="24"/>
+        </w:rPr>
+      </w:pPr>
+      <w:r>
         <w:drawing>
-          <wp:inline distT="0" distB="0" distL="0" distR="0" wp14:anchorId="5193C623" wp14:editId="77467A97">
-            <wp:extent cx="5086350" cy="4682490"/>
-            <wp:effectExtent l="0" t="0" r="0" b="3810"/>
-            <wp:docPr id="13" name="Picture 13"/>
+          <wp:inline distT="0" distB="0" distL="0" distR="0" wp14:anchorId="085794ED" wp14:editId="70423DD1">
+            <wp:extent cx="5486400" cy="4314092"/>
+            <wp:effectExtent l="0" t="0" r="0" b="0"/>
+            <wp:docPr id="2" name="Picture 2"/>
             <wp:cNvGraphicFramePr>
               <a:graphicFrameLocks xmlns:a="http://schemas.openxmlformats.org/drawingml/2006/main" noChangeAspect="1"/>
             </wp:cNvGraphicFramePr>
@@ -478,27 +540,20 @@
                     <pic:cNvPr id="1" name=""/>
                     <pic:cNvPicPr/>
                   </pic:nvPicPr>
-                  <pic:blipFill rotWithShape="1">
+                  <pic:blipFill>
                     <a:blip r:embed="rId7"/>
-                    <a:srcRect l="9615" r="4808"/>
-                    <a:stretch/>
+                    <a:stretch>
+                      <a:fillRect/>
+                    </a:stretch>
                   </pic:blipFill>
-                  <pic:spPr bwMode="auto">
+                  <pic:spPr>
                     <a:xfrm>
                       <a:off x="0" y="0"/>
-                      <a:ext cx="5086350" cy="4682490"/>
+                      <a:ext cx="5500302" cy="4325023"/>
                     </a:xfrm>
                     <a:prstGeom prst="rect">
                       <a:avLst/>
                     </a:prstGeom>
-                    <a:ln>
-                      <a:noFill/>
-                    </a:ln>
-                    <a:extLst>
-                      <a:ext uri="{53640926-AAD7-44D8-BBD7-CCE9431645EC}">
-                        <a14:shadowObscured xmlns:a14="http://schemas.microsoft.com/office/drawing/2010/main"/>
-                      </a:ext>
-                    </a:extLst>
                   </pic:spPr>
                 </pic:pic>
               </a:graphicData>
@@ -510,44 +565,20 @@
     <w:p>
       <w:pPr>
         <w:pStyle w:val="ListParagraph"/>
-        <w:ind w:left="1440"/>
-        <w:rPr>
-          <w:rFonts w:eastAsiaTheme="minorEastAsia"/>
-          <w:sz w:val="28"/>
-          <w:szCs w:val="24"/>
-        </w:rPr>
-      </w:pPr>
-      <w:r>
-        <w:rPr>
-          <w:rFonts w:eastAsiaTheme="minorEastAsia"/>
-          <w:sz w:val="28"/>
-          <w:szCs w:val="24"/>
-        </w:rPr>
-        <w:t xml:space="preserve">Faster but at frame 6, no person is found compares </w:t>
-      </w:r>
-      <w:r>
-        <w:rPr>
-          <w:rFonts w:eastAsiaTheme="minorEastAsia"/>
-          <w:sz w:val="28"/>
-          <w:szCs w:val="24"/>
-        </w:rPr>
-        <w:t>with</w:t>
-      </w:r>
-      <w:r>
-        <w:rPr>
-          <w:rFonts w:eastAsiaTheme="minorEastAsia"/>
-          <w:sz w:val="28"/>
-          <w:szCs w:val="24"/>
-        </w:rPr>
-        <w:t xml:space="preserve"> above with 1 person is found</w:t>
-      </w:r>
+        <w:ind w:left="1080"/>
+        <w:rPr>
+          <w:rFonts w:cstheme="minorHAnsi"/>
+          <w:sz w:val="28"/>
+          <w:szCs w:val="24"/>
+        </w:rPr>
+      </w:pPr>
     </w:p>
     <w:p>
       <w:pPr>
         <w:pStyle w:val="ListParagraph"/>
         <w:numPr>
           <w:ilvl w:val="0"/>
-          <w:numId w:val="8"/>
+          <w:numId w:val="12"/>
         </w:numPr>
         <w:rPr>
           <w:rFonts w:eastAsiaTheme="minorEastAsia"/>
@@ -561,8 +592,17 @@
           <w:sz w:val="28"/>
           <w:szCs w:val="24"/>
         </w:rPr>
-        <w:t>Less accurate</w:t>
-      </w:r>
+        <w:t>Polar Coordinates helps simplify the algorithms, provides an easier method to detect lines</w:t>
+      </w:r>
+    </w:p>
+    <w:p>
+      <w:pPr>
+        <w:rPr>
+          <w:rFonts w:eastAsiaTheme="minorEastAsia"/>
+          <w:sz w:val="28"/>
+          <w:szCs w:val="24"/>
+        </w:rPr>
+      </w:pPr>
       <w:r>
         <w:rPr>
           <w:rFonts w:eastAsiaTheme="minorEastAsia"/>
@@ -602,646 +642,36 @@
         </w:rPr>
         <w:t xml:space="preserve"> </w:t>
       </w:r>
+      <w:r>
+        <w:rPr>
+          <w:rFonts w:eastAsiaTheme="minorEastAsia"/>
+          <w:sz w:val="28"/>
+          <w:szCs w:val="24"/>
+        </w:rPr>
+        <w:t xml:space="preserve"> </w:t>
+      </w:r>
     </w:p>
     <w:p>
       <w:pPr>
-        <w:pStyle w:val="ListParagraph"/>
-        <w:numPr>
-          <w:ilvl w:val="0"/>
-          <w:numId w:val="10"/>
-        </w:numPr>
-        <w:rPr>
-          <w:rFonts w:eastAsiaTheme="minorEastAsia"/>
-          <w:sz w:val="28"/>
-          <w:szCs w:val="24"/>
-        </w:rPr>
-      </w:pPr>
-      <w:r>
-        <w:rPr>
-          <w:rFonts w:eastAsiaTheme="minorEastAsia"/>
-          <w:sz w:val="28"/>
-          <w:szCs w:val="24"/>
-        </w:rPr>
-        <w:t>The target objects are classified into different categories called “</w:t>
-      </w:r>
-      <w:proofErr w:type="spellStart"/>
-      <w:r>
-        <w:rPr>
-          <w:rFonts w:eastAsiaTheme="minorEastAsia"/>
-          <w:sz w:val="28"/>
-          <w:szCs w:val="24"/>
-        </w:rPr>
-        <w:t>class_id</w:t>
-      </w:r>
-      <w:proofErr w:type="spellEnd"/>
-      <w:r>
-        <w:rPr>
-          <w:rFonts w:eastAsiaTheme="minorEastAsia"/>
-          <w:sz w:val="28"/>
-          <w:szCs w:val="24"/>
-        </w:rPr>
-        <w:t xml:space="preserve">” and information for each target is described with location of 4 pixels that form a boundary box of that target object. </w:t>
-      </w:r>
-    </w:p>
-    <w:p>
-      <w:pPr>
-        <w:pStyle w:val="ListParagraph"/>
-        <w:ind w:left="1080"/>
-        <w:rPr>
-          <w:rFonts w:eastAsiaTheme="minorEastAsia"/>
-          <w:sz w:val="28"/>
-          <w:szCs w:val="24"/>
-        </w:rPr>
-      </w:pPr>
-      <w:r>
-        <w:rPr>
-          <w:rFonts w:eastAsiaTheme="minorEastAsia"/>
-          <w:sz w:val="28"/>
-          <w:szCs w:val="24"/>
-        </w:rPr>
-        <w:t>Training set: a set of data samples used to train the model.</w:t>
-      </w:r>
-    </w:p>
-    <w:p>
-      <w:pPr>
-        <w:pStyle w:val="ListParagraph"/>
-        <w:ind w:left="1080"/>
-        <w:rPr>
-          <w:rFonts w:eastAsiaTheme="minorEastAsia"/>
-          <w:sz w:val="28"/>
-          <w:szCs w:val="24"/>
-        </w:rPr>
-      </w:pPr>
-      <w:r>
-        <w:rPr>
-          <w:rFonts w:eastAsiaTheme="minorEastAsia"/>
-          <w:sz w:val="28"/>
-          <w:szCs w:val="24"/>
-        </w:rPr>
-        <w:t xml:space="preserve">Validation set: data samples in this set are used to provide an unbiased evaluation of the trained model in different </w:t>
-      </w:r>
-      <w:r>
-        <w:rPr>
-          <w:rFonts w:eastAsiaTheme="minorEastAsia"/>
-          <w:sz w:val="28"/>
-          <w:szCs w:val="24"/>
-        </w:rPr>
-        <w:t xml:space="preserve">condition (while tuning model </w:t>
-      </w:r>
-      <w:proofErr w:type="spellStart"/>
-      <w:r>
-        <w:rPr>
-          <w:rFonts w:eastAsiaTheme="minorEastAsia"/>
-          <w:sz w:val="28"/>
-          <w:szCs w:val="24"/>
-        </w:rPr>
-        <w:t>hyperparamters</w:t>
-      </w:r>
-      <w:proofErr w:type="spellEnd"/>
-      <w:r>
-        <w:rPr>
-          <w:rFonts w:eastAsiaTheme="minorEastAsia"/>
-          <w:sz w:val="28"/>
-          <w:szCs w:val="24"/>
-        </w:rPr>
-        <w:t>).</w:t>
-      </w:r>
-    </w:p>
-    <w:p>
-      <w:pPr>
-        <w:pStyle w:val="ListParagraph"/>
-        <w:ind w:left="1080"/>
-        <w:rPr>
-          <w:rFonts w:eastAsiaTheme="minorEastAsia"/>
-          <w:sz w:val="28"/>
-          <w:szCs w:val="24"/>
-        </w:rPr>
-      </w:pPr>
-      <w:r>
-        <w:rPr>
-          <w:rFonts w:eastAsiaTheme="minorEastAsia"/>
-          <w:sz w:val="28"/>
-          <w:szCs w:val="24"/>
-        </w:rPr>
-        <w:t xml:space="preserve">Test set: data samples in this set are also used to evaluate the final-tuned model. </w:t>
-      </w:r>
-    </w:p>
-    <w:p>
-      <w:pPr>
-        <w:rPr>
-          <w:rFonts w:eastAsiaTheme="minorEastAsia"/>
-          <w:sz w:val="28"/>
-          <w:szCs w:val="24"/>
-        </w:rPr>
-      </w:pPr>
-    </w:p>
-    <w:p>
-      <w:pPr>
-        <w:pStyle w:val="ListParagraph"/>
-        <w:numPr>
-          <w:ilvl w:val="0"/>
-          <w:numId w:val="10"/>
-        </w:numPr>
-        <w:rPr>
-          <w:rFonts w:eastAsiaTheme="minorEastAsia"/>
-          <w:sz w:val="28"/>
-          <w:szCs w:val="24"/>
-        </w:rPr>
-      </w:pPr>
-      <w:r>
-        <w:rPr>
-          <w:rFonts w:eastAsiaTheme="minorEastAsia"/>
-          <w:sz w:val="28"/>
-          <w:szCs w:val="24"/>
-        </w:rPr>
-        <w:t>There are 7 convolutional "blocks". Each block consists of many layers which execute convolution of the output of previous layer with kernels</w:t>
-      </w:r>
-      <w:r>
-        <w:rPr>
-          <w:rFonts w:eastAsiaTheme="minorEastAsia"/>
-          <w:sz w:val="28"/>
-          <w:szCs w:val="24"/>
-        </w:rPr>
-        <w:t>. All of these blocks contain 1 stage of max-pooling on the output</w:t>
-      </w:r>
-      <w:r>
-        <w:rPr>
-          <w:rFonts w:eastAsiaTheme="minorEastAsia"/>
-          <w:sz w:val="28"/>
-          <w:szCs w:val="24"/>
-        </w:rPr>
-        <w:t>:</w:t>
-      </w:r>
-    </w:p>
-    <w:p>
-      <w:pPr>
-        <w:pStyle w:val="ListParagraph"/>
-        <w:ind w:left="1080"/>
-        <w:rPr>
-          <w:rFonts w:eastAsiaTheme="minorEastAsia"/>
-          <w:sz w:val="28"/>
-          <w:szCs w:val="24"/>
-        </w:rPr>
-      </w:pPr>
-      <w:r>
-        <w:rPr>
-          <w:rFonts w:eastAsiaTheme="minorEastAsia"/>
-          <w:sz w:val="28"/>
-          <w:szCs w:val="24"/>
-        </w:rPr>
-        <w:t xml:space="preserve">Block 1: </w:t>
-      </w:r>
-      <w:r>
-        <w:rPr>
-          <w:rFonts w:eastAsiaTheme="minorEastAsia"/>
-          <w:sz w:val="28"/>
-          <w:szCs w:val="24"/>
-        </w:rPr>
-        <w:t xml:space="preserve">output of lambda layer * </w:t>
-      </w:r>
-      <w:r>
-        <w:rPr>
-          <w:rFonts w:eastAsiaTheme="minorEastAsia"/>
-          <w:sz w:val="28"/>
-          <w:szCs w:val="24"/>
-        </w:rPr>
-        <w:t>32 kernels with size 5x5</w:t>
-      </w:r>
-    </w:p>
-    <w:p>
-      <w:pPr>
-        <w:pStyle w:val="ListParagraph"/>
-        <w:ind w:left="1080"/>
-        <w:rPr>
-          <w:rFonts w:eastAsiaTheme="minorEastAsia"/>
-          <w:sz w:val="28"/>
-          <w:szCs w:val="24"/>
-        </w:rPr>
-      </w:pPr>
-      <w:r>
-        <w:rPr>
-          <w:rFonts w:eastAsiaTheme="minorEastAsia"/>
-          <w:sz w:val="28"/>
-          <w:szCs w:val="24"/>
-        </w:rPr>
-        <w:t>Block 2: output of 1</w:t>
-      </w:r>
-      <w:r>
-        <w:rPr>
-          <w:rFonts w:eastAsiaTheme="minorEastAsia"/>
-          <w:sz w:val="28"/>
-          <w:szCs w:val="24"/>
-          <w:vertAlign w:val="superscript"/>
-        </w:rPr>
-        <w:t>st</w:t>
-      </w:r>
-      <w:r>
-        <w:rPr>
-          <w:rFonts w:eastAsiaTheme="minorEastAsia"/>
-          <w:sz w:val="28"/>
-          <w:szCs w:val="24"/>
-        </w:rPr>
-        <w:t xml:space="preserve"> block * 48 kernels with size 3x3</w:t>
-      </w:r>
-    </w:p>
-    <w:p>
-      <w:pPr>
-        <w:pStyle w:val="ListParagraph"/>
-        <w:ind w:left="1080"/>
-        <w:rPr>
-          <w:rFonts w:eastAsiaTheme="minorEastAsia"/>
-          <w:sz w:val="28"/>
-          <w:szCs w:val="24"/>
-        </w:rPr>
-      </w:pPr>
-      <w:r>
-        <w:rPr>
-          <w:rFonts w:eastAsiaTheme="minorEastAsia"/>
-          <w:sz w:val="28"/>
-          <w:szCs w:val="24"/>
-        </w:rPr>
-        <w:t>Block 3: output of 2</w:t>
-      </w:r>
-      <w:r>
-        <w:rPr>
-          <w:rFonts w:eastAsiaTheme="minorEastAsia"/>
-          <w:sz w:val="28"/>
-          <w:szCs w:val="24"/>
-          <w:vertAlign w:val="superscript"/>
-        </w:rPr>
-        <w:t>nd</w:t>
-      </w:r>
-      <w:r>
-        <w:rPr>
-          <w:rFonts w:eastAsiaTheme="minorEastAsia"/>
-          <w:sz w:val="28"/>
-          <w:szCs w:val="24"/>
-        </w:rPr>
-        <w:t xml:space="preserve"> block * </w:t>
-      </w:r>
-      <w:r>
-        <w:rPr>
-          <w:rFonts w:eastAsiaTheme="minorEastAsia"/>
-          <w:sz w:val="28"/>
-          <w:szCs w:val="24"/>
-        </w:rPr>
-        <w:t>64</w:t>
-      </w:r>
-      <w:r>
-        <w:rPr>
-          <w:rFonts w:eastAsiaTheme="minorEastAsia"/>
-          <w:sz w:val="28"/>
-          <w:szCs w:val="24"/>
-        </w:rPr>
-        <w:t xml:space="preserve"> kernels with size 3x3</w:t>
-      </w:r>
-    </w:p>
-    <w:p>
-      <w:pPr>
-        <w:pStyle w:val="ListParagraph"/>
-        <w:ind w:left="1080"/>
-        <w:rPr>
-          <w:rFonts w:eastAsiaTheme="minorEastAsia"/>
-          <w:sz w:val="28"/>
-          <w:szCs w:val="24"/>
-        </w:rPr>
-      </w:pPr>
-      <w:r>
-        <w:rPr>
-          <w:rFonts w:eastAsiaTheme="minorEastAsia"/>
-          <w:sz w:val="28"/>
-          <w:szCs w:val="24"/>
-        </w:rPr>
-        <w:t>Block 4: output of 3</w:t>
-      </w:r>
-      <w:r>
-        <w:rPr>
-          <w:rFonts w:eastAsiaTheme="minorEastAsia"/>
-          <w:sz w:val="28"/>
-          <w:szCs w:val="24"/>
-          <w:vertAlign w:val="superscript"/>
-        </w:rPr>
-        <w:t>rd</w:t>
-      </w:r>
-      <w:r>
-        <w:rPr>
-          <w:rFonts w:eastAsiaTheme="minorEastAsia"/>
-          <w:sz w:val="28"/>
-          <w:szCs w:val="24"/>
-        </w:rPr>
-        <w:t xml:space="preserve"> block * 64 kernels with size 3x3</w:t>
-      </w:r>
-    </w:p>
-    <w:p>
-      <w:pPr>
-        <w:pStyle w:val="ListParagraph"/>
-        <w:ind w:left="1080"/>
-        <w:rPr>
-          <w:rFonts w:eastAsiaTheme="minorEastAsia"/>
-          <w:sz w:val="28"/>
-          <w:szCs w:val="24"/>
-        </w:rPr>
-      </w:pPr>
-      <w:r>
-        <w:rPr>
-          <w:rFonts w:eastAsiaTheme="minorEastAsia"/>
-          <w:sz w:val="28"/>
-          <w:szCs w:val="24"/>
-        </w:rPr>
-        <w:t>Block 5: output of 4</w:t>
-      </w:r>
-      <w:r>
-        <w:rPr>
-          <w:rFonts w:eastAsiaTheme="minorEastAsia"/>
-          <w:sz w:val="28"/>
-          <w:szCs w:val="24"/>
-          <w:vertAlign w:val="superscript"/>
-        </w:rPr>
-        <w:t>th</w:t>
-      </w:r>
-      <w:r>
-        <w:rPr>
-          <w:rFonts w:eastAsiaTheme="minorEastAsia"/>
-          <w:sz w:val="28"/>
-          <w:szCs w:val="24"/>
-        </w:rPr>
-        <w:t xml:space="preserve"> block * 48 kernels with size 3x3</w:t>
-      </w:r>
-    </w:p>
-    <w:p>
-      <w:pPr>
-        <w:pStyle w:val="ListParagraph"/>
-        <w:ind w:left="1080"/>
-        <w:rPr>
-          <w:rFonts w:eastAsiaTheme="minorEastAsia"/>
-          <w:sz w:val="28"/>
-          <w:szCs w:val="24"/>
-        </w:rPr>
-      </w:pPr>
-      <w:r>
-        <w:rPr>
-          <w:rFonts w:eastAsiaTheme="minorEastAsia"/>
-          <w:sz w:val="28"/>
-          <w:szCs w:val="24"/>
-        </w:rPr>
-        <w:t>Block 6: output of 5</w:t>
-      </w:r>
-      <w:r>
-        <w:rPr>
-          <w:rFonts w:eastAsiaTheme="minorEastAsia"/>
-          <w:sz w:val="28"/>
-          <w:szCs w:val="24"/>
-          <w:vertAlign w:val="superscript"/>
-        </w:rPr>
-        <w:t>th</w:t>
-      </w:r>
-      <w:r>
-        <w:rPr>
-          <w:rFonts w:eastAsiaTheme="minorEastAsia"/>
-          <w:sz w:val="28"/>
-          <w:szCs w:val="24"/>
-        </w:rPr>
-        <w:t xml:space="preserve"> block * 48 kernels with size 3x3</w:t>
-      </w:r>
-    </w:p>
-    <w:p>
-      <w:pPr>
-        <w:pStyle w:val="ListParagraph"/>
-        <w:ind w:left="1080"/>
-        <w:rPr>
-          <w:rFonts w:eastAsiaTheme="minorEastAsia"/>
-          <w:sz w:val="28"/>
-          <w:szCs w:val="24"/>
-        </w:rPr>
-      </w:pPr>
-      <w:r>
-        <w:rPr>
-          <w:rFonts w:eastAsiaTheme="minorEastAsia"/>
-          <w:sz w:val="28"/>
-          <w:szCs w:val="24"/>
-        </w:rPr>
-        <w:t>Block 7: output of 6</w:t>
-      </w:r>
-      <w:r>
-        <w:rPr>
-          <w:rFonts w:eastAsiaTheme="minorEastAsia"/>
-          <w:sz w:val="28"/>
-          <w:szCs w:val="24"/>
-          <w:vertAlign w:val="superscript"/>
-        </w:rPr>
-        <w:t>th</w:t>
-      </w:r>
-      <w:r>
-        <w:rPr>
-          <w:rFonts w:eastAsiaTheme="minorEastAsia"/>
-          <w:sz w:val="28"/>
-          <w:szCs w:val="24"/>
-        </w:rPr>
-        <w:t xml:space="preserve"> block * 32 kernels with size 3x3</w:t>
-      </w:r>
-    </w:p>
-    <w:p>
-      <w:pPr>
-        <w:rPr>
-          <w:rFonts w:eastAsiaTheme="minorEastAsia"/>
-          <w:sz w:val="28"/>
-          <w:szCs w:val="24"/>
-        </w:rPr>
-      </w:pPr>
-    </w:p>
-    <w:p>
-      <w:pPr>
-        <w:pStyle w:val="ListParagraph"/>
-        <w:numPr>
-          <w:ilvl w:val="0"/>
-          <w:numId w:val="10"/>
-        </w:numPr>
-        <w:rPr>
-          <w:rFonts w:eastAsiaTheme="minorEastAsia"/>
-          <w:sz w:val="28"/>
-          <w:szCs w:val="24"/>
-        </w:rPr>
-      </w:pPr>
-      <w:r>
-        <w:rPr>
-          <w:rFonts w:eastAsiaTheme="minorEastAsia"/>
-          <w:sz w:val="28"/>
-          <w:szCs w:val="24"/>
-        </w:rPr>
-        <w:t xml:space="preserve">SSD loss function consists of 2 </w:t>
-      </w:r>
-      <w:proofErr w:type="spellStart"/>
-      <w:r>
-        <w:rPr>
-          <w:rFonts w:eastAsiaTheme="minorEastAsia"/>
-          <w:sz w:val="28"/>
-          <w:szCs w:val="24"/>
-        </w:rPr>
-        <w:t>paritial</w:t>
-      </w:r>
-      <w:proofErr w:type="spellEnd"/>
-      <w:r>
-        <w:rPr>
-          <w:rFonts w:eastAsiaTheme="minorEastAsia"/>
-          <w:sz w:val="28"/>
-          <w:szCs w:val="24"/>
-        </w:rPr>
-        <w:t xml:space="preserve"> losses: localization loss and confidence loss.</w:t>
-      </w:r>
-    </w:p>
-    <w:p>
-      <w:pPr>
-        <w:pStyle w:val="ListParagraph"/>
-        <w:ind w:left="1080"/>
-        <w:rPr>
-          <w:rFonts w:eastAsiaTheme="minorEastAsia"/>
-          <w:sz w:val="28"/>
-          <w:szCs w:val="24"/>
-        </w:rPr>
-      </w:pPr>
-    </w:p>
-    <w:p>
-      <w:pPr>
-        <w:pStyle w:val="ListParagraph"/>
-        <w:ind w:left="1080"/>
-        <w:rPr>
-          <w:rFonts w:eastAsiaTheme="minorEastAsia"/>
-          <w:sz w:val="28"/>
-          <w:szCs w:val="24"/>
-        </w:rPr>
-      </w:pPr>
-      <w:r>
-        <w:rPr>
-          <w:rFonts w:eastAsiaTheme="minorEastAsia"/>
-          <w:sz w:val="28"/>
-          <w:szCs w:val="24"/>
-        </w:rPr>
-        <w:t>Localization loss defines bounding box regression (calculate differences between predicted box and ground truth box). Smooth L1 is mentioned in the publication as a method for localization loss, because it combines advantages of both L1 and L2-loss.</w:t>
-      </w:r>
-    </w:p>
-    <w:p>
-      <w:pPr>
-        <w:pStyle w:val="ListParagraph"/>
-        <w:ind w:left="1080"/>
-        <w:rPr>
-          <w:rFonts w:eastAsiaTheme="minorEastAsia"/>
-          <w:sz w:val="28"/>
-          <w:szCs w:val="24"/>
-        </w:rPr>
-      </w:pPr>
-    </w:p>
-    <w:p>
-      <w:pPr>
-        <w:pStyle w:val="ListParagraph"/>
-        <w:ind w:left="1080"/>
-        <w:rPr>
-          <w:sz w:val="28"/>
-          <w:szCs w:val="24"/>
-        </w:rPr>
-      </w:pPr>
-      <w:r>
-        <w:rPr>
-          <w:sz w:val="28"/>
-          <w:szCs w:val="24"/>
-        </w:rPr>
-        <w:t xml:space="preserve">“The confidence loss is the </w:t>
-      </w:r>
-      <w:proofErr w:type="spellStart"/>
-      <w:r>
-        <w:rPr>
-          <w:sz w:val="28"/>
-          <w:szCs w:val="24"/>
-        </w:rPr>
-        <w:t>softmax</w:t>
-      </w:r>
-      <w:proofErr w:type="spellEnd"/>
-      <w:r>
-        <w:rPr>
-          <w:sz w:val="28"/>
-          <w:szCs w:val="24"/>
-        </w:rPr>
-        <w:t xml:space="preserve"> loss over multiple classes confidences.”</w:t>
-      </w:r>
-    </w:p>
-    <w:p>
-      <w:pPr>
-        <w:ind w:left="360" w:firstLine="720"/>
-        <w:rPr>
-          <w:rFonts w:eastAsiaTheme="minorEastAsia"/>
-          <w:sz w:val="28"/>
-          <w:szCs w:val="24"/>
-        </w:rPr>
-      </w:pPr>
-      <w:r>
-        <w:rPr>
-          <w:rFonts w:eastAsiaTheme="minorEastAsia"/>
-          <w:sz w:val="28"/>
-          <w:szCs w:val="24"/>
-        </w:rPr>
-        <w:t xml:space="preserve"> - </w:t>
-      </w:r>
-      <w:r>
-        <w:rPr>
-          <w:sz w:val="28"/>
-          <w:szCs w:val="24"/>
-        </w:rPr>
-        <w:t>arXiv:1512.02325v5 [cs.CV] 29 Dec 2016</w:t>
-      </w:r>
-      <w:r>
-        <w:rPr>
-          <w:rFonts w:eastAsiaTheme="minorEastAsia"/>
-          <w:sz w:val="28"/>
-          <w:szCs w:val="24"/>
-        </w:rPr>
-        <w:t xml:space="preserve"> - SSD</w:t>
-      </w:r>
-      <w:r>
-        <w:rPr>
-          <w:rFonts w:eastAsiaTheme="minorEastAsia"/>
-          <w:sz w:val="28"/>
-          <w:szCs w:val="24"/>
-        </w:rPr>
-        <w:br w:type="page"/>
-      </w:r>
-    </w:p>
-    <w:p>
-      <w:pPr>
-        <w:rPr>
-          <w:rFonts w:eastAsiaTheme="minorEastAsia"/>
-          <w:sz w:val="28"/>
-          <w:szCs w:val="24"/>
-        </w:rPr>
-      </w:pPr>
-      <w:r>
-        <w:rPr>
-          <w:rFonts w:eastAsiaTheme="minorEastAsia"/>
-          <w:sz w:val="28"/>
-          <w:szCs w:val="24"/>
-        </w:rPr>
-        <w:lastRenderedPageBreak/>
-        <w:t xml:space="preserve">3. </w:t>
-      </w:r>
-    </w:p>
-    <w:p>
-      <w:pPr>
-        <w:rPr>
-          <w:rFonts w:eastAsiaTheme="minorEastAsia"/>
-          <w:sz w:val="28"/>
-          <w:szCs w:val="24"/>
-        </w:rPr>
-      </w:pPr>
-      <w:r>
-        <w:rPr>
-          <w:rFonts w:eastAsiaTheme="minorEastAsia"/>
-          <w:noProof/>
+        <w:ind w:left="709"/>
+        <w:jc w:val="center"/>
+        <w:rPr>
+          <w:rFonts w:eastAsiaTheme="minorEastAsia"/>
+          <w:sz w:val="28"/>
+          <w:szCs w:val="24"/>
+        </w:rPr>
+      </w:pPr>
+      <w:r>
+        <w:rPr>
+          <w:rFonts w:eastAsiaTheme="minorEastAsia"/>
           <w:sz w:val="28"/>
           <w:szCs w:val="24"/>
         </w:rPr>
         <w:drawing>
-          <wp:inline distT="0" distB="0" distL="0" distR="0" wp14:anchorId="32EE414A" wp14:editId="60F807A5">
-            <wp:extent cx="5939790" cy="3442970"/>
-            <wp:effectExtent l="0" t="0" r="3810" b="5080"/>
-            <wp:docPr id="9" name="Picture 9"/>
+          <wp:inline distT="0" distB="0" distL="0" distR="0" wp14:anchorId="65A94785" wp14:editId="7DECFA02">
+            <wp:extent cx="5422547" cy="4365266"/>
+            <wp:effectExtent l="0" t="0" r="6985" b="0"/>
+            <wp:docPr id="3" name="Picture 3"/>
             <wp:cNvGraphicFramePr>
               <a:graphicFrameLocks xmlns:a="http://schemas.openxmlformats.org/drawingml/2006/main" noChangeAspect="1"/>
             </wp:cNvGraphicFramePr>
@@ -1249,36 +679,23 @@
               <a:graphicData uri="http://schemas.openxmlformats.org/drawingml/2006/picture">
                 <pic:pic xmlns:pic="http://schemas.openxmlformats.org/drawingml/2006/picture">
                   <pic:nvPicPr>
-                    <pic:cNvPr id="0" name="Picture 1"/>
-                    <pic:cNvPicPr>
-                      <a:picLocks noChangeAspect="1" noChangeArrowheads="1"/>
-                    </pic:cNvPicPr>
+                    <pic:cNvPr id="1" name=""/>
+                    <pic:cNvPicPr/>
                   </pic:nvPicPr>
                   <pic:blipFill>
-                    <a:blip r:embed="rId8">
-                      <a:extLst>
-                        <a:ext uri="{28A0092B-C50C-407E-A947-70E740481C1C}">
-                          <a14:useLocalDpi xmlns:a14="http://schemas.microsoft.com/office/drawing/2010/main" val="0"/>
-                        </a:ext>
-                      </a:extLst>
-                    </a:blip>
-                    <a:srcRect/>
+                    <a:blip r:embed="rId8"/>
                     <a:stretch>
                       <a:fillRect/>
                     </a:stretch>
                   </pic:blipFill>
-                  <pic:spPr bwMode="auto">
+                  <pic:spPr>
                     <a:xfrm>
                       <a:off x="0" y="0"/>
-                      <a:ext cx="5939790" cy="3442970"/>
+                      <a:ext cx="5445229" cy="4383525"/>
                     </a:xfrm>
                     <a:prstGeom prst="rect">
                       <a:avLst/>
                     </a:prstGeom>
-                    <a:noFill/>
-                    <a:ln>
-                      <a:noFill/>
-                    </a:ln>
                   </pic:spPr>
                 </pic:pic>
               </a:graphicData>
@@ -1298,15 +715,45 @@
       <w:r>
         <w:rPr>
           <w:rFonts w:eastAsiaTheme="minorEastAsia"/>
-          <w:noProof/>
+          <w:sz w:val="28"/>
+          <w:szCs w:val="24"/>
+        </w:rPr>
+        <w:br w:type="page"/>
+      </w:r>
+    </w:p>
+    <w:p>
+      <w:pPr>
+        <w:pStyle w:val="ListParagraph"/>
+        <w:numPr>
+          <w:ilvl w:val="0"/>
+          <w:numId w:val="2"/>
+        </w:numPr>
+        <w:rPr>
+          <w:rFonts w:eastAsiaTheme="minorEastAsia"/>
+          <w:sz w:val="28"/>
+          <w:szCs w:val="24"/>
+        </w:rPr>
+      </w:pPr>
+    </w:p>
+    <w:p>
+      <w:pPr>
+        <w:rPr>
+          <w:rFonts w:eastAsiaTheme="minorEastAsia"/>
+          <w:sz w:val="28"/>
+          <w:szCs w:val="24"/>
+        </w:rPr>
+      </w:pPr>
+      <w:r>
+        <w:rPr>
+          <w:rFonts w:eastAsiaTheme="minorEastAsia"/>
           <w:sz w:val="28"/>
           <w:szCs w:val="24"/>
         </w:rPr>
         <w:drawing>
-          <wp:inline distT="0" distB="0" distL="0" distR="0" wp14:anchorId="015B6507" wp14:editId="352FC70F">
-            <wp:extent cx="5943600" cy="3465830"/>
-            <wp:effectExtent l="0" t="0" r="0" b="1270"/>
-            <wp:docPr id="10" name="Picture 10"/>
+          <wp:inline distT="0" distB="0" distL="0" distR="0" wp14:anchorId="638BCA1C" wp14:editId="4B1FCDF4">
+            <wp:extent cx="5943600" cy="2550795"/>
+            <wp:effectExtent l="0" t="0" r="0" b="1905"/>
+            <wp:docPr id="4" name="Picture 4"/>
             <wp:cNvGraphicFramePr>
               <a:graphicFrameLocks xmlns:a="http://schemas.openxmlformats.org/drawingml/2006/main" noChangeAspect="1"/>
             </wp:cNvGraphicFramePr>
@@ -1326,7 +773,7 @@
                   <pic:spPr>
                     <a:xfrm>
                       <a:off x="0" y="0"/>
-                      <a:ext cx="5943600" cy="3465830"/>
+                      <a:ext cx="5943600" cy="2550795"/>
                     </a:xfrm>
                     <a:prstGeom prst="rect">
                       <a:avLst/>
@@ -1338,6 +785,210 @@
           </wp:inline>
         </w:drawing>
       </w:r>
+    </w:p>
+    <w:p>
+      <w:pPr>
+        <w:rPr>
+          <w:rFonts w:eastAsiaTheme="minorEastAsia"/>
+          <w:sz w:val="28"/>
+          <w:szCs w:val="24"/>
+        </w:rPr>
+      </w:pPr>
+      <w:r>
+        <w:rPr>
+          <w:rFonts w:eastAsiaTheme="minorEastAsia"/>
+          <w:sz w:val="28"/>
+          <w:szCs w:val="24"/>
+        </w:rPr>
+        <w:drawing>
+          <wp:inline distT="0" distB="0" distL="0" distR="0" wp14:anchorId="7C504801" wp14:editId="26A179B8">
+            <wp:extent cx="5943600" cy="2510155"/>
+            <wp:effectExtent l="0" t="0" r="0" b="4445"/>
+            <wp:docPr id="5" name="Picture 5"/>
+            <wp:cNvGraphicFramePr>
+              <a:graphicFrameLocks xmlns:a="http://schemas.openxmlformats.org/drawingml/2006/main" noChangeAspect="1"/>
+            </wp:cNvGraphicFramePr>
+            <a:graphic xmlns:a="http://schemas.openxmlformats.org/drawingml/2006/main">
+              <a:graphicData uri="http://schemas.openxmlformats.org/drawingml/2006/picture">
+                <pic:pic xmlns:pic="http://schemas.openxmlformats.org/drawingml/2006/picture">
+                  <pic:nvPicPr>
+                    <pic:cNvPr id="1" name=""/>
+                    <pic:cNvPicPr/>
+                  </pic:nvPicPr>
+                  <pic:blipFill>
+                    <a:blip r:embed="rId10"/>
+                    <a:stretch>
+                      <a:fillRect/>
+                    </a:stretch>
+                  </pic:blipFill>
+                  <pic:spPr>
+                    <a:xfrm>
+                      <a:off x="0" y="0"/>
+                      <a:ext cx="5943600" cy="2510155"/>
+                    </a:xfrm>
+                    <a:prstGeom prst="rect">
+                      <a:avLst/>
+                    </a:prstGeom>
+                  </pic:spPr>
+                </pic:pic>
+              </a:graphicData>
+            </a:graphic>
+          </wp:inline>
+        </w:drawing>
+      </w:r>
+    </w:p>
+    <w:p>
+      <w:pPr>
+        <w:rPr>
+          <w:rFonts w:eastAsiaTheme="minorEastAsia"/>
+          <w:sz w:val="28"/>
+          <w:szCs w:val="24"/>
+        </w:rPr>
+      </w:pPr>
+      <w:r>
+        <w:rPr>
+          <w:rFonts w:eastAsiaTheme="minorEastAsia"/>
+          <w:sz w:val="28"/>
+          <w:szCs w:val="24"/>
+        </w:rPr>
+        <w:br w:type="page"/>
+      </w:r>
+    </w:p>
+    <w:p>
+      <w:pPr>
+        <w:pStyle w:val="ListParagraph"/>
+        <w:numPr>
+          <w:ilvl w:val="0"/>
+          <w:numId w:val="2"/>
+        </w:numPr>
+        <w:rPr>
+          <w:rFonts w:eastAsiaTheme="minorEastAsia"/>
+          <w:sz w:val="28"/>
+          <w:szCs w:val="24"/>
+        </w:rPr>
+      </w:pPr>
+      <w:r>
+        <w:rPr>
+          <w:rFonts w:eastAsiaTheme="minorEastAsia"/>
+          <w:sz w:val="28"/>
+          <w:szCs w:val="24"/>
+        </w:rPr>
+        <w:lastRenderedPageBreak/>
+        <w:t xml:space="preserve"> </w:t>
+      </w:r>
+    </w:p>
+    <w:p>
+      <w:pPr>
+        <w:ind w:left="360"/>
+        <w:rPr>
+          <w:rFonts w:eastAsiaTheme="minorEastAsia"/>
+          <w:sz w:val="28"/>
+          <w:szCs w:val="24"/>
+        </w:rPr>
+      </w:pPr>
+      <w:r>
+        <w:rPr>
+          <w:rFonts w:eastAsiaTheme="minorEastAsia"/>
+          <w:sz w:val="28"/>
+          <w:szCs w:val="24"/>
+        </w:rPr>
+        <w:drawing>
+          <wp:inline distT="0" distB="0" distL="0" distR="0" wp14:anchorId="3657F6D7" wp14:editId="5693BBB4">
+            <wp:extent cx="5677231" cy="2359447"/>
+            <wp:effectExtent l="0" t="0" r="0" b="3175"/>
+            <wp:docPr id="7" name="Picture 7"/>
+            <wp:cNvGraphicFramePr>
+              <a:graphicFrameLocks xmlns:a="http://schemas.openxmlformats.org/drawingml/2006/main" noChangeAspect="1"/>
+            </wp:cNvGraphicFramePr>
+            <a:graphic xmlns:a="http://schemas.openxmlformats.org/drawingml/2006/main">
+              <a:graphicData uri="http://schemas.openxmlformats.org/drawingml/2006/picture">
+                <pic:pic xmlns:pic="http://schemas.openxmlformats.org/drawingml/2006/picture">
+                  <pic:nvPicPr>
+                    <pic:cNvPr id="1" name=""/>
+                    <pic:cNvPicPr/>
+                  </pic:nvPicPr>
+                  <pic:blipFill>
+                    <a:blip r:embed="rId11"/>
+                    <a:stretch>
+                      <a:fillRect/>
+                    </a:stretch>
+                  </pic:blipFill>
+                  <pic:spPr>
+                    <a:xfrm>
+                      <a:off x="0" y="0"/>
+                      <a:ext cx="5683527" cy="2362063"/>
+                    </a:xfrm>
+                    <a:prstGeom prst="rect">
+                      <a:avLst/>
+                    </a:prstGeom>
+                  </pic:spPr>
+                </pic:pic>
+              </a:graphicData>
+            </a:graphic>
+          </wp:inline>
+        </w:drawing>
+      </w:r>
+    </w:p>
+    <w:p>
+      <w:pPr>
+        <w:ind w:left="360"/>
+        <w:rPr>
+          <w:rFonts w:eastAsiaTheme="minorEastAsia"/>
+          <w:sz w:val="28"/>
+          <w:szCs w:val="24"/>
+        </w:rPr>
+      </w:pPr>
+      <w:r>
+        <w:rPr>
+          <w:rFonts w:eastAsiaTheme="minorEastAsia"/>
+          <w:sz w:val="28"/>
+          <w:szCs w:val="24"/>
+        </w:rPr>
+        <w:drawing>
+          <wp:inline distT="0" distB="0" distL="0" distR="0" wp14:anchorId="394BD056" wp14:editId="2505EDF1">
+            <wp:extent cx="5701085" cy="2416870"/>
+            <wp:effectExtent l="0" t="0" r="0" b="2540"/>
+            <wp:docPr id="6" name="Picture 6"/>
+            <wp:cNvGraphicFramePr>
+              <a:graphicFrameLocks xmlns:a="http://schemas.openxmlformats.org/drawingml/2006/main" noChangeAspect="1"/>
+            </wp:cNvGraphicFramePr>
+            <a:graphic xmlns:a="http://schemas.openxmlformats.org/drawingml/2006/main">
+              <a:graphicData uri="http://schemas.openxmlformats.org/drawingml/2006/picture">
+                <pic:pic xmlns:pic="http://schemas.openxmlformats.org/drawingml/2006/picture">
+                  <pic:nvPicPr>
+                    <pic:cNvPr id="1" name=""/>
+                    <pic:cNvPicPr/>
+                  </pic:nvPicPr>
+                  <pic:blipFill>
+                    <a:blip r:embed="rId12"/>
+                    <a:stretch>
+                      <a:fillRect/>
+                    </a:stretch>
+                  </pic:blipFill>
+                  <pic:spPr>
+                    <a:xfrm>
+                      <a:off x="0" y="0"/>
+                      <a:ext cx="5715758" cy="2423090"/>
+                    </a:xfrm>
+                    <a:prstGeom prst="rect">
+                      <a:avLst/>
+                    </a:prstGeom>
+                  </pic:spPr>
+                </pic:pic>
+              </a:graphicData>
+            </a:graphic>
+          </wp:inline>
+        </w:drawing>
+      </w:r>
+    </w:p>
+    <w:p>
+      <w:pPr>
+        <w:rPr>
+          <w:rFonts w:eastAsiaTheme="minorEastAsia"/>
+          <w:sz w:val="28"/>
+          <w:szCs w:val="24"/>
+        </w:rPr>
+      </w:pPr>
     </w:p>
     <w:sectPr>
       <w:pgSz w:w="12240" w:h="15840"/>
@@ -1350,7 +1001,7 @@
 </file>
 
 <file path=word/numbering.xml><?xml version="1.0" encoding="utf-8"?>
-<w:numbering xmlns:wpc="http://schemas.microsoft.com/office/word/2010/wordprocessingCanvas" xmlns:cx="http://schemas.microsoft.com/office/drawing/2014/chartex" xmlns:mc="http://schemas.openxmlformats.org/markup-compatibility/2006" xmlns:o="urn:schemas-microsoft-com:office:office" xmlns:r="http://schemas.openxmlformats.org/officeDocument/2006/relationships" xmlns:m="http://schemas.openxmlformats.org/officeDocument/2006/math" xmlns:v="urn:schemas-microsoft-com:vml" xmlns:wp14="http://schemas.microsoft.com/office/word/2010/wordprocessingDrawing" xmlns:wp="http://schemas.openxmlformats.org/drawingml/2006/wordprocessingDrawing" xmlns:w10="urn:schemas-microsoft-com:office:word" xmlns:w="http://schemas.openxmlformats.org/wordprocessingml/2006/main" xmlns:w14="http://schemas.microsoft.com/office/word/2010/wordml" xmlns:w15="http://schemas.microsoft.com/office/word/2012/wordml" xmlns:w16se="http://schemas.microsoft.com/office/word/2015/wordml/symex" xmlns:wpg="http://schemas.microsoft.com/office/word/2010/wordprocessingGroup" xmlns:wpi="http://schemas.microsoft.com/office/word/2010/wordprocessingInk" xmlns:wne="http://schemas.microsoft.com/office/word/2006/wordml" xmlns:wps="http://schemas.microsoft.com/office/word/2010/wordprocessingShape" mc:Ignorable="w14 w15 w16se wp14">
+<w:numbering xmlns:wpc="http://schemas.microsoft.com/office/word/2010/wordprocessingCanvas" xmlns:cx="http://schemas.microsoft.com/office/drawing/2014/chartex" xmlns:cx1="http://schemas.microsoft.com/office/drawing/2015/9/8/chartex" xmlns:cx2="http://schemas.microsoft.com/office/drawing/2015/10/21/chartex" xmlns:cx3="http://schemas.microsoft.com/office/drawing/2016/5/9/chartex" xmlns:cx4="http://schemas.microsoft.com/office/drawing/2016/5/10/chartex" xmlns:cx5="http://schemas.microsoft.com/office/drawing/2016/5/11/chartex" xmlns:cx6="http://schemas.microsoft.com/office/drawing/2016/5/12/chartex" xmlns:cx7="http://schemas.microsoft.com/office/drawing/2016/5/13/chartex" xmlns:cx8="http://schemas.microsoft.com/office/drawing/2016/5/14/chartex" xmlns:mc="http://schemas.openxmlformats.org/markup-compatibility/2006" xmlns:aink="http://schemas.microsoft.com/office/drawing/2016/ink" xmlns:am3d="http://schemas.microsoft.com/office/drawing/2017/model3d" xmlns:o="urn:schemas-microsoft-com:office:office" xmlns:r="http://schemas.openxmlformats.org/officeDocument/2006/relationships" xmlns:m="http://schemas.openxmlformats.org/officeDocument/2006/math" xmlns:v="urn:schemas-microsoft-com:vml" xmlns:wp14="http://schemas.microsoft.com/office/word/2010/wordprocessingDrawing" xmlns:wp="http://schemas.openxmlformats.org/drawingml/2006/wordprocessingDrawing" xmlns:w10="urn:schemas-microsoft-com:office:word" xmlns:w="http://schemas.openxmlformats.org/wordprocessingml/2006/main" xmlns:w14="http://schemas.microsoft.com/office/word/2010/wordml" xmlns:w15="http://schemas.microsoft.com/office/word/2012/wordml" xmlns:w16cex="http://schemas.microsoft.com/office/word/2018/wordml/cex" xmlns:w16cid="http://schemas.microsoft.com/office/word/2016/wordml/cid" xmlns:w16="http://schemas.microsoft.com/office/word/2018/wordml" xmlns:w16se="http://schemas.microsoft.com/office/word/2015/wordml/symex" xmlns:wpg="http://schemas.microsoft.com/office/word/2010/wordprocessingGroup" xmlns:wpi="http://schemas.microsoft.com/office/word/2010/wordprocessingInk" xmlns:wne="http://schemas.microsoft.com/office/word/2006/wordml" xmlns:wps="http://schemas.microsoft.com/office/word/2010/wordprocessingShape" mc:Ignorable="w14 w15 w16se w16cid w16 w16cex wp14">
   <w:abstractNum w:abstractNumId="0" w15:restartNumberingAfterBreak="0">
     <w:nsid w:val="0AF931AE"/>
     <w:multiLevelType w:val="hybridMultilevel"/>
@@ -2192,7 +1843,7 @@
         <w:rFonts w:hint="default"/>
       </w:rPr>
     </w:lvl>
-    <w:lvl w:ilvl="1" w:tplc="04090019" w:tentative="1">
+    <w:lvl w:ilvl="1" w:tplc="04090019">
       <w:start w:val="1"/>
       <w:numFmt w:val="lowerLetter"/>
       <w:lvlText w:val="%2."/>
@@ -2506,7 +2157,7 @@
 </file>
 
 <file path=word/styles.xml><?xml version="1.0" encoding="utf-8"?>
-<w:styles xmlns:mc="http://schemas.openxmlformats.org/markup-compatibility/2006" xmlns:r="http://schemas.openxmlformats.org/officeDocument/2006/relationships" xmlns:w="http://schemas.openxmlformats.org/wordprocessingml/2006/main" xmlns:w14="http://schemas.microsoft.com/office/word/2010/wordml" xmlns:w15="http://schemas.microsoft.com/office/word/2012/wordml" xmlns:w16se="http://schemas.microsoft.com/office/word/2015/wordml/symex" mc:Ignorable="w14 w15 w16se">
+<w:styles xmlns:mc="http://schemas.openxmlformats.org/markup-compatibility/2006" xmlns:r="http://schemas.openxmlformats.org/officeDocument/2006/relationships" xmlns:w="http://schemas.openxmlformats.org/wordprocessingml/2006/main" xmlns:w14="http://schemas.microsoft.com/office/word/2010/wordml" xmlns:w15="http://schemas.microsoft.com/office/word/2012/wordml" xmlns:w16cex="http://schemas.microsoft.com/office/word/2018/wordml/cex" xmlns:w16cid="http://schemas.microsoft.com/office/word/2016/wordml/cid" xmlns:w16="http://schemas.microsoft.com/office/word/2018/wordml" xmlns:w16se="http://schemas.microsoft.com/office/word/2015/wordml/symex" mc:Ignorable="w14 w15 w16se w16cid w16 w16cex">
   <w:docDefaults>
     <w:rPrDefault>
       <w:rPr>
@@ -2522,7 +2173,7 @@
       </w:pPr>
     </w:pPrDefault>
   </w:docDefaults>
-  <w:latentStyles w:defLockedState="0" w:defUIPriority="99" w:defSemiHidden="0" w:defUnhideWhenUsed="0" w:defQFormat="0" w:count="371">
+  <w:latentStyles w:defLockedState="0" w:defUIPriority="99" w:defSemiHidden="0" w:defUnhideWhenUsed="0" w:defQFormat="0" w:count="376">
     <w:lsdException w:name="Normal" w:uiPriority="0" w:qFormat="1"/>
     <w:lsdException w:name="heading 1" w:uiPriority="9" w:qFormat="1"/>
     <w:lsdException w:name="heading 2" w:semiHidden="1" w:uiPriority="9" w:unhideWhenUsed="1" w:qFormat="1"/>
@@ -2628,7 +2279,6 @@
     <w:lsdException w:name="HTML Sample" w:semiHidden="1" w:unhideWhenUsed="1"/>
     <w:lsdException w:name="HTML Typewriter" w:semiHidden="1" w:unhideWhenUsed="1"/>
     <w:lsdException w:name="HTML Variable" w:semiHidden="1" w:unhideWhenUsed="1"/>
-    <w:lsdException w:name="Normal Table" w:semiHidden="1" w:unhideWhenUsed="1"/>
     <w:lsdException w:name="annotation subject" w:semiHidden="1" w:unhideWhenUsed="1"/>
     <w:lsdException w:name="No List" w:semiHidden="1" w:unhideWhenUsed="1"/>
     <w:lsdException w:name="Outline List 1" w:semiHidden="1" w:unhideWhenUsed="1"/>
@@ -2671,11 +2321,8 @@
     <w:lsdException w:name="Table Contemporary" w:semiHidden="1" w:unhideWhenUsed="1"/>
     <w:lsdException w:name="Table Elegant" w:semiHidden="1" w:unhideWhenUsed="1"/>
     <w:lsdException w:name="Table Professional" w:semiHidden="1" w:unhideWhenUsed="1"/>
-    <w:lsdException w:name="Table Subtle 1" w:semiHidden="1" w:unhideWhenUsed="1"/>
     <w:lsdException w:name="Table Subtle 2" w:semiHidden="1" w:unhideWhenUsed="1"/>
     <w:lsdException w:name="Table Web 1" w:semiHidden="1" w:unhideWhenUsed="1"/>
-    <w:lsdException w:name="Table Web 2" w:semiHidden="1" w:unhideWhenUsed="1"/>
-    <w:lsdException w:name="Table Web 3" w:semiHidden="1" w:unhideWhenUsed="1"/>
     <w:lsdException w:name="Balloon Text" w:semiHidden="1" w:unhideWhenUsed="1"/>
     <w:lsdException w:name="Table Grid" w:uiPriority="39"/>
     <w:lsdException w:name="Table Theme" w:semiHidden="1" w:unhideWhenUsed="1"/>
@@ -2894,6 +2541,11 @@
     <w:lsdException w:name="List Table 5 Dark Accent 6" w:uiPriority="50"/>
     <w:lsdException w:name="List Table 6 Colorful Accent 6" w:uiPriority="51"/>
     <w:lsdException w:name="List Table 7 Colorful Accent 6" w:uiPriority="52"/>
+    <w:lsdException w:name="Mention" w:semiHidden="1" w:unhideWhenUsed="1"/>
+    <w:lsdException w:name="Smart Hyperlink" w:semiHidden="1" w:unhideWhenUsed="1"/>
+    <w:lsdException w:name="Hashtag" w:semiHidden="1" w:unhideWhenUsed="1"/>
+    <w:lsdException w:name="Unresolved Mention" w:semiHidden="1" w:unhideWhenUsed="1"/>
+    <w:lsdException w:name="Smart Link" w:semiHidden="1" w:unhideWhenUsed="1"/>
   </w:latentStyles>
   <w:style w:type="paragraph" w:default="1" w:styleId="Normal">
     <w:name w:val="Normal"/>
@@ -2985,7 +2637,7 @@
   <a:themeElements>
     <a:clrScheme name="Office">
       <a:dk1>
-        <a:sysClr val="windowText" lastClr="000000"/>
+        <a:sysClr val="windowText" lastClr="5C616C"/>
       </a:dk1>
       <a:lt1>
         <a:sysClr val="window" lastClr="FFFFFF"/>

</xml_diff>

<commit_message>
Computer Vision - Week 4 - Update report - 100%
</commit_message>
<xml_diff>
--- a/Matlab-Computer_Vision/Week4/Exercise 4/Week4_Report_AnhHuyBui.docx
+++ b/Matlab-Computer_Vision/Week4/Exercise 4/Week4_Report_AnhHuyBui.docx
@@ -1,30 +1,32 @@
 
 <file path=word/document.xml><?xml version="1.0" encoding="utf-8"?>
-<w:document xmlns:wpc="http://schemas.microsoft.com/office/word/2010/wordprocessingCanvas" xmlns:cx="http://schemas.microsoft.com/office/drawing/2014/chartex" xmlns:cx1="http://schemas.microsoft.com/office/drawing/2015/9/8/chartex" xmlns:cx2="http://schemas.microsoft.com/office/drawing/2015/10/21/chartex" xmlns:cx3="http://schemas.microsoft.com/office/drawing/2016/5/9/chartex" xmlns:cx4="http://schemas.microsoft.com/office/drawing/2016/5/10/chartex" xmlns:cx5="http://schemas.microsoft.com/office/drawing/2016/5/11/chartex" xmlns:cx6="http://schemas.microsoft.com/office/drawing/2016/5/12/chartex" xmlns:cx7="http://schemas.microsoft.com/office/drawing/2016/5/13/chartex" xmlns:cx8="http://schemas.microsoft.com/office/drawing/2016/5/14/chartex" xmlns:mc="http://schemas.openxmlformats.org/markup-compatibility/2006" xmlns:aink="http://schemas.microsoft.com/office/drawing/2016/ink" xmlns:am3d="http://schemas.microsoft.com/office/drawing/2017/model3d" xmlns:o="urn:schemas-microsoft-com:office:office" xmlns:r="http://schemas.openxmlformats.org/officeDocument/2006/relationships" xmlns:m="http://schemas.openxmlformats.org/officeDocument/2006/math" xmlns:v="urn:schemas-microsoft-com:vml" xmlns:wp14="http://schemas.microsoft.com/office/word/2010/wordprocessingDrawing" xmlns:wp="http://schemas.openxmlformats.org/drawingml/2006/wordprocessingDrawing" xmlns:w10="urn:schemas-microsoft-com:office:word" xmlns:w="http://schemas.openxmlformats.org/wordprocessingml/2006/main" xmlns:w14="http://schemas.microsoft.com/office/word/2010/wordml" xmlns:w15="http://schemas.microsoft.com/office/word/2012/wordml" xmlns:w16cex="http://schemas.microsoft.com/office/word/2018/wordml/cex" xmlns:w16cid="http://schemas.microsoft.com/office/word/2016/wordml/cid" xmlns:w16="http://schemas.microsoft.com/office/word/2018/wordml" xmlns:w16se="http://schemas.microsoft.com/office/word/2015/wordml/symex" xmlns:wpg="http://schemas.microsoft.com/office/word/2010/wordprocessingGroup" xmlns:wpi="http://schemas.microsoft.com/office/word/2010/wordprocessingInk" xmlns:wne="http://schemas.microsoft.com/office/word/2006/wordml" xmlns:wps="http://schemas.microsoft.com/office/word/2010/wordprocessingShape" mc:Ignorable="w14 w15 w16se w16cid w16 w16cex wp14">
+<w:document xmlns:wpc="http://schemas.microsoft.com/office/word/2010/wordprocessingCanvas" xmlns:cx="http://schemas.microsoft.com/office/drawing/2014/chartex" xmlns:mc="http://schemas.openxmlformats.org/markup-compatibility/2006" xmlns:o="urn:schemas-microsoft-com:office:office" xmlns:r="http://schemas.openxmlformats.org/officeDocument/2006/relationships" xmlns:m="http://schemas.openxmlformats.org/officeDocument/2006/math" xmlns:v="urn:schemas-microsoft-com:vml" xmlns:wp14="http://schemas.microsoft.com/office/word/2010/wordprocessingDrawing" xmlns:wp="http://schemas.openxmlformats.org/drawingml/2006/wordprocessingDrawing" xmlns:w10="urn:schemas-microsoft-com:office:word" xmlns:w="http://schemas.openxmlformats.org/wordprocessingml/2006/main" xmlns:w14="http://schemas.microsoft.com/office/word/2010/wordml" xmlns:w15="http://schemas.microsoft.com/office/word/2012/wordml" xmlns:w16se="http://schemas.microsoft.com/office/word/2015/wordml/symex" xmlns:wpg="http://schemas.microsoft.com/office/word/2010/wordprocessingGroup" xmlns:wpi="http://schemas.microsoft.com/office/word/2010/wordprocessingInk" xmlns:wne="http://schemas.microsoft.com/office/word/2006/wordml" xmlns:wps="http://schemas.microsoft.com/office/word/2010/wordprocessingShape" mc:Ignorable="w14 w15 w16se wp14">
   <w:body>
     <w:p>
       <w:pPr>
         <w:pStyle w:val="ListParagraph"/>
         <w:jc w:val="center"/>
         <w:rPr>
-          <w:sz w:val="24"/>
-          <w:szCs w:val="24"/>
-        </w:rPr>
-      </w:pPr>
-      <w:r>
-        <w:rPr>
-          <w:sz w:val="24"/>
+          <w:sz w:val="36"/>
+          <w:szCs w:val="24"/>
+        </w:rPr>
+      </w:pPr>
+      <w:r>
+        <w:rPr>
+          <w:sz w:val="36"/>
           <w:szCs w:val="24"/>
         </w:rPr>
         <w:t xml:space="preserve">Computer Vision – Week </w:t>
       </w:r>
       <w:r>
         <w:rPr>
-          <w:sz w:val="24"/>
-          <w:szCs w:val="24"/>
-        </w:rPr>
-        <w:t>3</w:t>
-      </w:r>
+          <w:sz w:val="36"/>
+          <w:szCs w:val="24"/>
+        </w:rPr>
+        <w:t>4</w:t>
+      </w:r>
+      <w:bookmarkStart w:id="0" w:name="_GoBack"/>
+      <w:bookmarkEnd w:id="0"/>
     </w:p>
     <w:p>
       <w:pPr>
@@ -156,17 +158,27 @@
           <w:sz w:val="28"/>
           <w:szCs w:val="24"/>
         </w:rPr>
-        <w:t>Intersection: [m’ b’]</w:t>
-      </w:r>
+        <w:t>Intersection: [m’ b</w:t>
+      </w:r>
+      <w:proofErr w:type="gramStart"/>
       <w:r>
         <w:rPr>
           <w:rFonts w:cstheme="minorHAnsi"/>
           <w:sz w:val="28"/>
           <w:szCs w:val="24"/>
+        </w:rPr>
+        <w:t>’]</w:t>
+      </w:r>
+      <w:r>
+        <w:rPr>
+          <w:rFonts w:cstheme="minorHAnsi"/>
+          <w:sz w:val="28"/>
+          <w:szCs w:val="24"/>
           <w:vertAlign w:val="superscript"/>
         </w:rPr>
         <w:t>T</w:t>
       </w:r>
+      <w:proofErr w:type="gramEnd"/>
       <w:r>
         <w:rPr>
           <w:rFonts w:cstheme="minorHAnsi"/>
@@ -318,88 +330,46 @@
           <w:sz w:val="28"/>
           <w:szCs w:val="24"/>
         </w:rPr>
-        <w:t xml:space="preserve"> </w:t>
-      </w:r>
+        <w:t xml:space="preserve"> 1: ρ = (-</w:t>
+      </w:r>
+      <w:proofErr w:type="gramStart"/>
       <w:r>
         <w:rPr>
           <w:rFonts w:cstheme="minorHAnsi"/>
           <w:sz w:val="28"/>
           <w:szCs w:val="24"/>
         </w:rPr>
-        <w:t xml:space="preserve">1: </w:t>
-      </w:r>
+        <w:t>2)*</w:t>
+      </w:r>
+      <w:proofErr w:type="spellStart"/>
+      <w:proofErr w:type="gramEnd"/>
       <w:r>
         <w:rPr>
           <w:rFonts w:cstheme="minorHAnsi"/>
           <w:sz w:val="28"/>
           <w:szCs w:val="24"/>
         </w:rPr>
-        <w:t>ρ</w:t>
-      </w:r>
+        <w:t>cosθ</w:t>
+      </w:r>
+      <w:proofErr w:type="spellEnd"/>
       <w:r>
         <w:rPr>
           <w:rFonts w:cstheme="minorHAnsi"/>
           <w:sz w:val="28"/>
           <w:szCs w:val="24"/>
         </w:rPr>
-        <w:t xml:space="preserve"> = </w:t>
-      </w:r>
+        <w:t xml:space="preserve"> + </w:t>
+      </w:r>
+      <w:proofErr w:type="spellStart"/>
       <w:r>
         <w:rPr>
           <w:rFonts w:cstheme="minorHAnsi"/>
           <w:sz w:val="28"/>
           <w:szCs w:val="24"/>
         </w:rPr>
-        <w:t>(-</w:t>
-      </w:r>
-      <w:r>
-        <w:rPr>
-          <w:rFonts w:cstheme="minorHAnsi"/>
-          <w:sz w:val="28"/>
-          <w:szCs w:val="24"/>
-        </w:rPr>
-        <w:t>2</w:t>
-      </w:r>
-      <w:r>
-        <w:rPr>
-          <w:rFonts w:cstheme="minorHAnsi"/>
-          <w:sz w:val="28"/>
-          <w:szCs w:val="24"/>
-        </w:rPr>
-        <w:t>)</w:t>
-      </w:r>
-      <w:r>
-        <w:rPr>
-          <w:rFonts w:cstheme="minorHAnsi"/>
-          <w:sz w:val="28"/>
-          <w:szCs w:val="24"/>
-        </w:rPr>
-        <w:t>*</w:t>
-      </w:r>
-      <w:r>
-        <w:rPr>
-          <w:rFonts w:cstheme="minorHAnsi"/>
-          <w:sz w:val="28"/>
-          <w:szCs w:val="24"/>
-        </w:rPr>
-        <w:t>cosθ</w:t>
-      </w:r>
-      <w:r>
-        <w:rPr>
-          <w:rFonts w:cstheme="minorHAnsi"/>
-          <w:sz w:val="28"/>
-          <w:szCs w:val="24"/>
-        </w:rPr>
-        <w:t xml:space="preserve"> + </w:t>
-      </w:r>
-      <w:r>
-        <w:rPr>
-          <w:rFonts w:cstheme="minorHAnsi"/>
-          <w:sz w:val="28"/>
-          <w:szCs w:val="24"/>
-        </w:rPr>
         <w:t>sinθ</w:t>
       </w:r>
+      <w:proofErr w:type="spellEnd"/>
     </w:p>
     <w:p>
       <w:pPr>
@@ -417,64 +387,36 @@
           <w:sz w:val="28"/>
           <w:szCs w:val="24"/>
         </w:rPr>
-        <w:t>Sinusoid</w:t>
-      </w:r>
+        <w:t>Sinusoid 2: ρ = 2*</w:t>
+      </w:r>
+      <w:proofErr w:type="spellStart"/>
       <w:r>
         <w:rPr>
           <w:rFonts w:cstheme="minorHAnsi"/>
           <w:sz w:val="28"/>
           <w:szCs w:val="24"/>
         </w:rPr>
-        <w:t xml:space="preserve"> 2: </w:t>
-      </w:r>
+        <w:t>cosθ</w:t>
+      </w:r>
+      <w:proofErr w:type="spellEnd"/>
       <w:r>
         <w:rPr>
           <w:rFonts w:cstheme="minorHAnsi"/>
           <w:sz w:val="28"/>
           <w:szCs w:val="24"/>
         </w:rPr>
-        <w:t>ρ</w:t>
-      </w:r>
+        <w:t xml:space="preserve"> + 5*</w:t>
+      </w:r>
+      <w:proofErr w:type="spellStart"/>
       <w:r>
         <w:rPr>
           <w:rFonts w:cstheme="minorHAnsi"/>
           <w:sz w:val="28"/>
           <w:szCs w:val="24"/>
         </w:rPr>
-        <w:t xml:space="preserve"> = 2*cosθ</w:t>
-      </w:r>
-      <w:r>
-        <w:rPr>
-          <w:rFonts w:cstheme="minorHAnsi"/>
-          <w:sz w:val="28"/>
-          <w:szCs w:val="24"/>
-        </w:rPr>
-        <w:t xml:space="preserve"> </w:t>
-      </w:r>
-      <w:r>
-        <w:rPr>
-          <w:rFonts w:cstheme="minorHAnsi"/>
-          <w:sz w:val="28"/>
-          <w:szCs w:val="24"/>
-        </w:rPr>
-        <w:t>+ 5</w:t>
-      </w:r>
-      <w:r>
-        <w:rPr>
-          <w:rFonts w:cstheme="minorHAnsi"/>
-          <w:sz w:val="28"/>
-          <w:szCs w:val="24"/>
-        </w:rPr>
-        <w:t>*s</w:t>
-      </w:r>
-      <w:r>
-        <w:rPr>
-          <w:rFonts w:cstheme="minorHAnsi"/>
-          <w:sz w:val="28"/>
-          <w:szCs w:val="24"/>
-        </w:rPr>
-        <w:t>inθ</w:t>
-      </w:r>
+        <w:t>sinθ</w:t>
+      </w:r>
+      <w:proofErr w:type="spellEnd"/>
     </w:p>
     <w:p>
       <w:pPr>
@@ -501,17 +443,27 @@
           <w:sz w:val="28"/>
           <w:szCs w:val="24"/>
         </w:rPr>
-        <w:t>[-π/4 -2.12]</w:t>
-      </w:r>
+        <w:t>[-π/4 -2.</w:t>
+      </w:r>
+      <w:proofErr w:type="gramStart"/>
       <w:r>
         <w:rPr>
           <w:rFonts w:cstheme="minorHAnsi"/>
           <w:sz w:val="28"/>
           <w:szCs w:val="24"/>
+        </w:rPr>
+        <w:t>12]</w:t>
+      </w:r>
+      <w:r>
+        <w:rPr>
+          <w:rFonts w:cstheme="minorHAnsi"/>
+          <w:sz w:val="28"/>
+          <w:szCs w:val="24"/>
           <w:vertAlign w:val="superscript"/>
         </w:rPr>
         <w:t>T</w:t>
       </w:r>
+      <w:proofErr w:type="gramEnd"/>
     </w:p>
     <w:p>
       <w:pPr>
@@ -525,6 +477,9 @@
         </w:rPr>
       </w:pPr>
       <w:r>
+        <w:rPr>
+          <w:noProof/>
+        </w:rPr>
         <w:drawing>
           <wp:inline distT="0" distB="0" distL="0" distR="0" wp14:anchorId="085794ED" wp14:editId="70423DD1">
             <wp:extent cx="5486400" cy="4314092"/>
@@ -650,6 +605,14 @@
         </w:rPr>
         <w:t xml:space="preserve"> </w:t>
       </w:r>
+      <w:r>
+        <w:rPr>
+          <w:rFonts w:eastAsiaTheme="minorEastAsia"/>
+          <w:sz w:val="28"/>
+          <w:szCs w:val="24"/>
+        </w:rPr>
+        <w:t>Output</w:t>
+      </w:r>
     </w:p>
     <w:p>
       <w:pPr>
@@ -664,6 +627,7 @@
       <w:r>
         <w:rPr>
           <w:rFonts w:eastAsiaTheme="minorEastAsia"/>
+          <w:noProof/>
           <w:sz w:val="28"/>
           <w:szCs w:val="24"/>
         </w:rPr>
@@ -746,6 +710,7 @@
       <w:r>
         <w:rPr>
           <w:rFonts w:eastAsiaTheme="minorEastAsia"/>
+          <w:noProof/>
           <w:sz w:val="28"/>
           <w:szCs w:val="24"/>
         </w:rPr>
@@ -797,6 +762,7 @@
       <w:r>
         <w:rPr>
           <w:rFonts w:eastAsiaTheme="minorEastAsia"/>
+          <w:noProof/>
           <w:sz w:val="28"/>
           <w:szCs w:val="24"/>
         </w:rPr>
@@ -851,8 +817,115 @@
           <w:sz w:val="28"/>
           <w:szCs w:val="24"/>
         </w:rPr>
+        <w:t>Evaluation: NCC in this case works better SSD. This is because 2 images have different brightness or in other words, range of pixel values of 2 images are different</w:t>
+      </w:r>
+      <w:r>
+        <w:rPr>
+          <w:rFonts w:eastAsiaTheme="minorEastAsia"/>
+          <w:sz w:val="28"/>
+          <w:szCs w:val="24"/>
+        </w:rPr>
+        <w:t>;</w:t>
+      </w:r>
+      <w:r>
+        <w:rPr>
+          <w:rFonts w:eastAsiaTheme="minorEastAsia"/>
+          <w:sz w:val="28"/>
+          <w:szCs w:val="24"/>
+        </w:rPr>
+        <w:t xml:space="preserve"> SSD directly compares differences between the sliding windows of 2 images</w:t>
+      </w:r>
+      <w:r>
+        <w:rPr>
+          <w:rFonts w:eastAsiaTheme="minorEastAsia"/>
+          <w:sz w:val="28"/>
+          <w:szCs w:val="24"/>
+        </w:rPr>
+        <w:t>, which results in less similar result</w:t>
+      </w:r>
+      <w:r>
+        <w:rPr>
+          <w:rFonts w:eastAsiaTheme="minorEastAsia"/>
+          <w:sz w:val="28"/>
+          <w:szCs w:val="24"/>
+        </w:rPr>
+        <w:t xml:space="preserve"> while NCC first normalizes the difference of 1 image with its own mean value to range of 0 to 1</w:t>
+      </w:r>
+      <w:r>
+        <w:rPr>
+          <w:rFonts w:eastAsiaTheme="minorEastAsia"/>
+          <w:sz w:val="28"/>
+          <w:szCs w:val="24"/>
+        </w:rPr>
+        <w:t xml:space="preserve"> then calculate the end-result</w:t>
+      </w:r>
+      <w:r>
+        <w:rPr>
+          <w:rFonts w:eastAsiaTheme="minorEastAsia"/>
+          <w:sz w:val="28"/>
+          <w:szCs w:val="24"/>
+        </w:rPr>
+        <w:t>.</w:t>
+      </w:r>
+    </w:p>
+    <w:p>
+      <w:pPr>
+        <w:rPr>
+          <w:rFonts w:eastAsiaTheme="minorEastAsia"/>
+          <w:sz w:val="28"/>
+          <w:szCs w:val="24"/>
+        </w:rPr>
+      </w:pPr>
+      <w:r>
+        <w:rPr>
+          <w:rFonts w:eastAsiaTheme="minorEastAsia"/>
+          <w:sz w:val="28"/>
+          <w:szCs w:val="24"/>
+        </w:rPr>
+        <w:t>Conclusion: NCC can perform well regardless of brightness difference of images.</w:t>
+      </w:r>
+      <w:r>
+        <w:rPr>
+          <w:rFonts w:eastAsiaTheme="minorEastAsia"/>
+          <w:sz w:val="28"/>
+          <w:szCs w:val="24"/>
+        </w:rPr>
+        <w:t xml:space="preserve"> SSD, in the other hand, is a simpler and lower-cost method.</w:t>
+      </w:r>
+      <w:r>
+        <w:rPr>
+          <w:rFonts w:eastAsiaTheme="minorEastAsia"/>
+          <w:sz w:val="28"/>
+          <w:szCs w:val="24"/>
+        </w:rPr>
+        <w:t xml:space="preserve"> </w:t>
+      </w:r>
+    </w:p>
+    <w:p>
+      <w:pPr>
+        <w:rPr>
+          <w:rFonts w:eastAsiaTheme="minorEastAsia"/>
+          <w:sz w:val="28"/>
+          <w:szCs w:val="24"/>
+        </w:rPr>
+      </w:pPr>
+      <w:r>
+        <w:rPr>
+          <w:rFonts w:eastAsiaTheme="minorEastAsia"/>
+          <w:sz w:val="28"/>
+          <w:szCs w:val="24"/>
+        </w:rPr>
         <w:br w:type="page"/>
       </w:r>
+    </w:p>
+    <w:p>
+      <w:pPr>
+        <w:rPr>
+          <w:rFonts w:eastAsiaTheme="minorEastAsia"/>
+          <w:sz w:val="28"/>
+          <w:szCs w:val="24"/>
+        </w:rPr>
+      </w:pPr>
     </w:p>
     <w:p>
       <w:pPr>
@@ -873,12 +946,50 @@
           <w:sz w:val="28"/>
           <w:szCs w:val="24"/>
         </w:rPr>
-        <w:lastRenderedPageBreak/>
         <w:t xml:space="preserve"> </w:t>
       </w:r>
     </w:p>
     <w:p>
       <w:pPr>
+        <w:pStyle w:val="ListParagraph"/>
+        <w:numPr>
+          <w:ilvl w:val="0"/>
+          <w:numId w:val="14"/>
+        </w:numPr>
+        <w:rPr>
+          <w:rFonts w:eastAsiaTheme="minorEastAsia"/>
+          <w:sz w:val="28"/>
+          <w:szCs w:val="24"/>
+        </w:rPr>
+      </w:pPr>
+      <w:r>
+        <w:rPr>
+          <w:rFonts w:eastAsiaTheme="minorEastAsia"/>
+          <w:sz w:val="28"/>
+          <w:szCs w:val="24"/>
+        </w:rPr>
+        <w:t>NNDR (5 correct matches) performs better NND (2 correct matches) because it takes both nearest and 2</w:t>
+      </w:r>
+      <w:r>
+        <w:rPr>
+          <w:rFonts w:eastAsiaTheme="minorEastAsia"/>
+          <w:sz w:val="28"/>
+          <w:szCs w:val="24"/>
+          <w:vertAlign w:val="superscript"/>
+        </w:rPr>
+        <w:t>nd</w:t>
+      </w:r>
+      <w:r>
+        <w:rPr>
+          <w:rFonts w:eastAsiaTheme="minorEastAsia"/>
+          <w:sz w:val="28"/>
+          <w:szCs w:val="24"/>
+        </w:rPr>
+        <w:t xml:space="preserve"> nearest neighbor into account. </w:t>
+      </w:r>
+    </w:p>
+    <w:p>
+      <w:pPr>
         <w:ind w:left="360"/>
         <w:rPr>
           <w:rFonts w:eastAsiaTheme="minorEastAsia"/>
@@ -889,6 +1000,7 @@
       <w:r>
         <w:rPr>
           <w:rFonts w:eastAsiaTheme="minorEastAsia"/>
+          <w:noProof/>
           <w:sz w:val="28"/>
           <w:szCs w:val="24"/>
         </w:rPr>
@@ -941,6 +1053,7 @@
       <w:r>
         <w:rPr>
           <w:rFonts w:eastAsiaTheme="minorEastAsia"/>
+          <w:noProof/>
           <w:sz w:val="28"/>
           <w:szCs w:val="24"/>
         </w:rPr>
@@ -983,12 +1096,49 @@
     </w:p>
     <w:p>
       <w:pPr>
-        <w:rPr>
-          <w:rFonts w:eastAsiaTheme="minorEastAsia"/>
-          <w:sz w:val="28"/>
-          <w:szCs w:val="24"/>
-        </w:rPr>
-      </w:pPr>
+        <w:pStyle w:val="ListParagraph"/>
+        <w:numPr>
+          <w:ilvl w:val="0"/>
+          <w:numId w:val="14"/>
+        </w:numPr>
+        <w:rPr>
+          <w:rFonts w:eastAsiaTheme="minorEastAsia"/>
+          <w:sz w:val="28"/>
+          <w:szCs w:val="24"/>
+        </w:rPr>
+      </w:pPr>
+      <w:r>
+        <w:rPr>
+          <w:rFonts w:eastAsiaTheme="minorEastAsia"/>
+          <w:sz w:val="28"/>
+          <w:szCs w:val="24"/>
+        </w:rPr>
+        <w:t>Harris Corner</w:t>
+      </w:r>
+      <w:r>
+        <w:rPr>
+          <w:rFonts w:eastAsiaTheme="minorEastAsia"/>
+          <w:sz w:val="28"/>
+          <w:szCs w:val="24"/>
+        </w:rPr>
+        <w:t xml:space="preserve"> detect significant changes in pixel intensity while SURF applies </w:t>
+      </w:r>
+      <w:r>
+        <w:rPr>
+          <w:rFonts w:eastAsiaTheme="minorEastAsia"/>
+          <w:sz w:val="28"/>
+          <w:szCs w:val="24"/>
+        </w:rPr>
+        <w:t>Gaussian second derivative mask to an image at many scales</w:t>
+      </w:r>
+      <w:r>
+        <w:rPr>
+          <w:rFonts w:eastAsiaTheme="minorEastAsia"/>
+          <w:sz w:val="28"/>
+          <w:szCs w:val="24"/>
+        </w:rPr>
+        <w:t>. Therefore, Harris Corner works best only when the images are high contrast, or has objects with highly different colors, SUFT can work well in general with run time trade-off.</w:t>
+      </w:r>
     </w:p>
     <w:sectPr>
       <w:pgSz w:w="12240" w:h="15840"/>
@@ -1001,8 +1151,97 @@
 </file>
 
 <file path=word/numbering.xml><?xml version="1.0" encoding="utf-8"?>
-<w:numbering xmlns:wpc="http://schemas.microsoft.com/office/word/2010/wordprocessingCanvas" xmlns:cx="http://schemas.microsoft.com/office/drawing/2014/chartex" xmlns:cx1="http://schemas.microsoft.com/office/drawing/2015/9/8/chartex" xmlns:cx2="http://schemas.microsoft.com/office/drawing/2015/10/21/chartex" xmlns:cx3="http://schemas.microsoft.com/office/drawing/2016/5/9/chartex" xmlns:cx4="http://schemas.microsoft.com/office/drawing/2016/5/10/chartex" xmlns:cx5="http://schemas.microsoft.com/office/drawing/2016/5/11/chartex" xmlns:cx6="http://schemas.microsoft.com/office/drawing/2016/5/12/chartex" xmlns:cx7="http://schemas.microsoft.com/office/drawing/2016/5/13/chartex" xmlns:cx8="http://schemas.microsoft.com/office/drawing/2016/5/14/chartex" xmlns:mc="http://schemas.openxmlformats.org/markup-compatibility/2006" xmlns:aink="http://schemas.microsoft.com/office/drawing/2016/ink" xmlns:am3d="http://schemas.microsoft.com/office/drawing/2017/model3d" xmlns:o="urn:schemas-microsoft-com:office:office" xmlns:r="http://schemas.openxmlformats.org/officeDocument/2006/relationships" xmlns:m="http://schemas.openxmlformats.org/officeDocument/2006/math" xmlns:v="urn:schemas-microsoft-com:vml" xmlns:wp14="http://schemas.microsoft.com/office/word/2010/wordprocessingDrawing" xmlns:wp="http://schemas.openxmlformats.org/drawingml/2006/wordprocessingDrawing" xmlns:w10="urn:schemas-microsoft-com:office:word" xmlns:w="http://schemas.openxmlformats.org/wordprocessingml/2006/main" xmlns:w14="http://schemas.microsoft.com/office/word/2010/wordml" xmlns:w15="http://schemas.microsoft.com/office/word/2012/wordml" xmlns:w16cex="http://schemas.microsoft.com/office/word/2018/wordml/cex" xmlns:w16cid="http://schemas.microsoft.com/office/word/2016/wordml/cid" xmlns:w16="http://schemas.microsoft.com/office/word/2018/wordml" xmlns:w16se="http://schemas.microsoft.com/office/word/2015/wordml/symex" xmlns:wpg="http://schemas.microsoft.com/office/word/2010/wordprocessingGroup" xmlns:wpi="http://schemas.microsoft.com/office/word/2010/wordprocessingInk" xmlns:wne="http://schemas.microsoft.com/office/word/2006/wordml" xmlns:wps="http://schemas.microsoft.com/office/word/2010/wordprocessingShape" mc:Ignorable="w14 w15 w16se w16cid w16 w16cex wp14">
+<w:numbering xmlns:wpc="http://schemas.microsoft.com/office/word/2010/wordprocessingCanvas" xmlns:cx="http://schemas.microsoft.com/office/drawing/2014/chartex" xmlns:mc="http://schemas.openxmlformats.org/markup-compatibility/2006" xmlns:o="urn:schemas-microsoft-com:office:office" xmlns:r="http://schemas.openxmlformats.org/officeDocument/2006/relationships" xmlns:m="http://schemas.openxmlformats.org/officeDocument/2006/math" xmlns:v="urn:schemas-microsoft-com:vml" xmlns:wp14="http://schemas.microsoft.com/office/word/2010/wordprocessingDrawing" xmlns:wp="http://schemas.openxmlformats.org/drawingml/2006/wordprocessingDrawing" xmlns:w10="urn:schemas-microsoft-com:office:word" xmlns:w="http://schemas.openxmlformats.org/wordprocessingml/2006/main" xmlns:w14="http://schemas.microsoft.com/office/word/2010/wordml" xmlns:w15="http://schemas.microsoft.com/office/word/2012/wordml" xmlns:w16se="http://schemas.microsoft.com/office/word/2015/wordml/symex" xmlns:wpg="http://schemas.microsoft.com/office/word/2010/wordprocessingGroup" xmlns:wpi="http://schemas.microsoft.com/office/word/2010/wordprocessingInk" xmlns:wne="http://schemas.microsoft.com/office/word/2006/wordml" xmlns:wps="http://schemas.microsoft.com/office/word/2010/wordprocessingShape" mc:Ignorable="w14 w15 w16se wp14">
   <w:abstractNum w:abstractNumId="0" w15:restartNumberingAfterBreak="0">
+    <w:nsid w:val="09EA192A"/>
+    <w:multiLevelType w:val="hybridMultilevel"/>
+    <w:tmpl w:val="62E45660"/>
+    <w:lvl w:ilvl="0" w:tplc="5EE262D0">
+      <w:start w:val="1"/>
+      <w:numFmt w:val="lowerLetter"/>
+      <w:lvlText w:val="%1)"/>
+      <w:lvlJc w:val="left"/>
+      <w:pPr>
+        <w:ind w:left="1080" w:hanging="360"/>
+      </w:pPr>
+      <w:rPr>
+        <w:rFonts w:hint="default"/>
+      </w:rPr>
+    </w:lvl>
+    <w:lvl w:ilvl="1" w:tplc="04090019" w:tentative="1">
+      <w:start w:val="1"/>
+      <w:numFmt w:val="lowerLetter"/>
+      <w:lvlText w:val="%2."/>
+      <w:lvlJc w:val="left"/>
+      <w:pPr>
+        <w:ind w:left="1800" w:hanging="360"/>
+      </w:pPr>
+    </w:lvl>
+    <w:lvl w:ilvl="2" w:tplc="0409001B" w:tentative="1">
+      <w:start w:val="1"/>
+      <w:numFmt w:val="lowerRoman"/>
+      <w:lvlText w:val="%3."/>
+      <w:lvlJc w:val="right"/>
+      <w:pPr>
+        <w:ind w:left="2520" w:hanging="180"/>
+      </w:pPr>
+    </w:lvl>
+    <w:lvl w:ilvl="3" w:tplc="0409000F" w:tentative="1">
+      <w:start w:val="1"/>
+      <w:numFmt w:val="decimal"/>
+      <w:lvlText w:val="%4."/>
+      <w:lvlJc w:val="left"/>
+      <w:pPr>
+        <w:ind w:left="3240" w:hanging="360"/>
+      </w:pPr>
+    </w:lvl>
+    <w:lvl w:ilvl="4" w:tplc="04090019" w:tentative="1">
+      <w:start w:val="1"/>
+      <w:numFmt w:val="lowerLetter"/>
+      <w:lvlText w:val="%5."/>
+      <w:lvlJc w:val="left"/>
+      <w:pPr>
+        <w:ind w:left="3960" w:hanging="360"/>
+      </w:pPr>
+    </w:lvl>
+    <w:lvl w:ilvl="5" w:tplc="0409001B" w:tentative="1">
+      <w:start w:val="1"/>
+      <w:numFmt w:val="lowerRoman"/>
+      <w:lvlText w:val="%6."/>
+      <w:lvlJc w:val="right"/>
+      <w:pPr>
+        <w:ind w:left="4680" w:hanging="180"/>
+      </w:pPr>
+    </w:lvl>
+    <w:lvl w:ilvl="6" w:tplc="0409000F" w:tentative="1">
+      <w:start w:val="1"/>
+      <w:numFmt w:val="decimal"/>
+      <w:lvlText w:val="%7."/>
+      <w:lvlJc w:val="left"/>
+      <w:pPr>
+        <w:ind w:left="5400" w:hanging="360"/>
+      </w:pPr>
+    </w:lvl>
+    <w:lvl w:ilvl="7" w:tplc="04090019" w:tentative="1">
+      <w:start w:val="1"/>
+      <w:numFmt w:val="lowerLetter"/>
+      <w:lvlText w:val="%8."/>
+      <w:lvlJc w:val="left"/>
+      <w:pPr>
+        <w:ind w:left="6120" w:hanging="360"/>
+      </w:pPr>
+    </w:lvl>
+    <w:lvl w:ilvl="8" w:tplc="0409001B" w:tentative="1">
+      <w:start w:val="1"/>
+      <w:numFmt w:val="lowerRoman"/>
+      <w:lvlText w:val="%9."/>
+      <w:lvlJc w:val="right"/>
+      <w:pPr>
+        <w:ind w:left="6840" w:hanging="180"/>
+      </w:pPr>
+    </w:lvl>
+  </w:abstractNum>
+  <w:abstractNum w:abstractNumId="1" w15:restartNumberingAfterBreak="0">
     <w:nsid w:val="0AF931AE"/>
     <w:multiLevelType w:val="hybridMultilevel"/>
     <w:tmpl w:val="55D89444"/>
@@ -1091,7 +1330,7 @@
       </w:pPr>
     </w:lvl>
   </w:abstractNum>
-  <w:abstractNum w:abstractNumId="1" w15:restartNumberingAfterBreak="0">
+  <w:abstractNum w:abstractNumId="2" w15:restartNumberingAfterBreak="0">
     <w:nsid w:val="0F9C7B66"/>
     <w:multiLevelType w:val="hybridMultilevel"/>
     <w:tmpl w:val="40845546"/>
@@ -1180,7 +1419,7 @@
       </w:pPr>
     </w:lvl>
   </w:abstractNum>
-  <w:abstractNum w:abstractNumId="2" w15:restartNumberingAfterBreak="0">
+  <w:abstractNum w:abstractNumId="3" w15:restartNumberingAfterBreak="0">
     <w:nsid w:val="100A765B"/>
     <w:multiLevelType w:val="hybridMultilevel"/>
     <w:tmpl w:val="6BC864B2"/>
@@ -1269,7 +1508,7 @@
       </w:pPr>
     </w:lvl>
   </w:abstractNum>
-  <w:abstractNum w:abstractNumId="3" w15:restartNumberingAfterBreak="0">
+  <w:abstractNum w:abstractNumId="4" w15:restartNumberingAfterBreak="0">
     <w:nsid w:val="2A65181D"/>
     <w:multiLevelType w:val="hybridMultilevel"/>
     <w:tmpl w:val="727A196E"/>
@@ -1382,7 +1621,7 @@
       </w:rPr>
     </w:lvl>
   </w:abstractNum>
-  <w:abstractNum w:abstractNumId="4" w15:restartNumberingAfterBreak="0">
+  <w:abstractNum w:abstractNumId="5" w15:restartNumberingAfterBreak="0">
     <w:nsid w:val="364A04FD"/>
     <w:multiLevelType w:val="hybridMultilevel"/>
     <w:tmpl w:val="8CEEEEE0"/>
@@ -1471,7 +1710,7 @@
       </w:pPr>
     </w:lvl>
   </w:abstractNum>
-  <w:abstractNum w:abstractNumId="5" w15:restartNumberingAfterBreak="0">
+  <w:abstractNum w:abstractNumId="6" w15:restartNumberingAfterBreak="0">
     <w:nsid w:val="37863BEE"/>
     <w:multiLevelType w:val="hybridMultilevel"/>
     <w:tmpl w:val="690A20AA"/>
@@ -1560,7 +1799,7 @@
       </w:pPr>
     </w:lvl>
   </w:abstractNum>
-  <w:abstractNum w:abstractNumId="6" w15:restartNumberingAfterBreak="0">
+  <w:abstractNum w:abstractNumId="7" w15:restartNumberingAfterBreak="0">
     <w:nsid w:val="3EF1646D"/>
     <w:multiLevelType w:val="hybridMultilevel"/>
     <w:tmpl w:val="CE788536"/>
@@ -1649,7 +1888,7 @@
       </w:pPr>
     </w:lvl>
   </w:abstractNum>
-  <w:abstractNum w:abstractNumId="7" w15:restartNumberingAfterBreak="0">
+  <w:abstractNum w:abstractNumId="8" w15:restartNumberingAfterBreak="0">
     <w:nsid w:val="45CA079B"/>
     <w:multiLevelType w:val="hybridMultilevel"/>
     <w:tmpl w:val="A69659DC"/>
@@ -1738,7 +1977,119 @@
       </w:pPr>
     </w:lvl>
   </w:abstractNum>
-  <w:abstractNum w:abstractNumId="8" w15:restartNumberingAfterBreak="0">
+  <w:abstractNum w:abstractNumId="9" w15:restartNumberingAfterBreak="0">
+    <w:nsid w:val="4D502D55"/>
+    <w:multiLevelType w:val="hybridMultilevel"/>
+    <w:tmpl w:val="0B787DA4"/>
+    <w:lvl w:ilvl="0" w:tplc="EF6CC514">
+      <w:numFmt w:val="bullet"/>
+      <w:lvlText w:val="-"/>
+      <w:lvlJc w:val="left"/>
+      <w:pPr>
+        <w:ind w:left="720" w:hanging="360"/>
+      </w:pPr>
+      <w:rPr>
+        <w:rFonts w:ascii="Calibri" w:eastAsiaTheme="minorEastAsia" w:hAnsi="Calibri" w:cs="Calibri" w:hint="default"/>
+      </w:rPr>
+    </w:lvl>
+    <w:lvl w:ilvl="1" w:tplc="04090003" w:tentative="1">
+      <w:start w:val="1"/>
+      <w:numFmt w:val="bullet"/>
+      <w:lvlText w:val="o"/>
+      <w:lvlJc w:val="left"/>
+      <w:pPr>
+        <w:ind w:left="1440" w:hanging="360"/>
+      </w:pPr>
+      <w:rPr>
+        <w:rFonts w:ascii="Courier New" w:hAnsi="Courier New" w:cs="Courier New" w:hint="default"/>
+      </w:rPr>
+    </w:lvl>
+    <w:lvl w:ilvl="2" w:tplc="04090005" w:tentative="1">
+      <w:start w:val="1"/>
+      <w:numFmt w:val="bullet"/>
+      <w:lvlText w:val=""/>
+      <w:lvlJc w:val="left"/>
+      <w:pPr>
+        <w:ind w:left="2160" w:hanging="360"/>
+      </w:pPr>
+      <w:rPr>
+        <w:rFonts w:ascii="Wingdings" w:hAnsi="Wingdings" w:hint="default"/>
+      </w:rPr>
+    </w:lvl>
+    <w:lvl w:ilvl="3" w:tplc="04090001" w:tentative="1">
+      <w:start w:val="1"/>
+      <w:numFmt w:val="bullet"/>
+      <w:lvlText w:val=""/>
+      <w:lvlJc w:val="left"/>
+      <w:pPr>
+        <w:ind w:left="2880" w:hanging="360"/>
+      </w:pPr>
+      <w:rPr>
+        <w:rFonts w:ascii="Symbol" w:hAnsi="Symbol" w:hint="default"/>
+      </w:rPr>
+    </w:lvl>
+    <w:lvl w:ilvl="4" w:tplc="04090003" w:tentative="1">
+      <w:start w:val="1"/>
+      <w:numFmt w:val="bullet"/>
+      <w:lvlText w:val="o"/>
+      <w:lvlJc w:val="left"/>
+      <w:pPr>
+        <w:ind w:left="3600" w:hanging="360"/>
+      </w:pPr>
+      <w:rPr>
+        <w:rFonts w:ascii="Courier New" w:hAnsi="Courier New" w:cs="Courier New" w:hint="default"/>
+      </w:rPr>
+    </w:lvl>
+    <w:lvl w:ilvl="5" w:tplc="04090005" w:tentative="1">
+      <w:start w:val="1"/>
+      <w:numFmt w:val="bullet"/>
+      <w:lvlText w:val=""/>
+      <w:lvlJc w:val="left"/>
+      <w:pPr>
+        <w:ind w:left="4320" w:hanging="360"/>
+      </w:pPr>
+      <w:rPr>
+        <w:rFonts w:ascii="Wingdings" w:hAnsi="Wingdings" w:hint="default"/>
+      </w:rPr>
+    </w:lvl>
+    <w:lvl w:ilvl="6" w:tplc="04090001" w:tentative="1">
+      <w:start w:val="1"/>
+      <w:numFmt w:val="bullet"/>
+      <w:lvlText w:val=""/>
+      <w:lvlJc w:val="left"/>
+      <w:pPr>
+        <w:ind w:left="5040" w:hanging="360"/>
+      </w:pPr>
+      <w:rPr>
+        <w:rFonts w:ascii="Symbol" w:hAnsi="Symbol" w:hint="default"/>
+      </w:rPr>
+    </w:lvl>
+    <w:lvl w:ilvl="7" w:tplc="04090003" w:tentative="1">
+      <w:start w:val="1"/>
+      <w:numFmt w:val="bullet"/>
+      <w:lvlText w:val="o"/>
+      <w:lvlJc w:val="left"/>
+      <w:pPr>
+        <w:ind w:left="5760" w:hanging="360"/>
+      </w:pPr>
+      <w:rPr>
+        <w:rFonts w:ascii="Courier New" w:hAnsi="Courier New" w:cs="Courier New" w:hint="default"/>
+      </w:rPr>
+    </w:lvl>
+    <w:lvl w:ilvl="8" w:tplc="04090005" w:tentative="1">
+      <w:start w:val="1"/>
+      <w:numFmt w:val="bullet"/>
+      <w:lvlText w:val=""/>
+      <w:lvlJc w:val="left"/>
+      <w:pPr>
+        <w:ind w:left="6480" w:hanging="360"/>
+      </w:pPr>
+      <w:rPr>
+        <w:rFonts w:ascii="Wingdings" w:hAnsi="Wingdings" w:hint="default"/>
+      </w:rPr>
+    </w:lvl>
+  </w:abstractNum>
+  <w:abstractNum w:abstractNumId="10" w15:restartNumberingAfterBreak="0">
     <w:nsid w:val="5D844E3C"/>
     <w:multiLevelType w:val="hybridMultilevel"/>
     <w:tmpl w:val="D4D8100E"/>
@@ -1827,7 +2178,7 @@
       </w:pPr>
     </w:lvl>
   </w:abstractNum>
-  <w:abstractNum w:abstractNumId="9" w15:restartNumberingAfterBreak="0">
+  <w:abstractNum w:abstractNumId="11" w15:restartNumberingAfterBreak="0">
     <w:nsid w:val="63DC38A5"/>
     <w:multiLevelType w:val="hybridMultilevel"/>
     <w:tmpl w:val="2A520478"/>
@@ -1916,7 +2267,7 @@
       </w:pPr>
     </w:lvl>
   </w:abstractNum>
-  <w:abstractNum w:abstractNumId="10" w15:restartNumberingAfterBreak="0">
+  <w:abstractNum w:abstractNumId="12" w15:restartNumberingAfterBreak="0">
     <w:nsid w:val="73C33F94"/>
     <w:multiLevelType w:val="hybridMultilevel"/>
     <w:tmpl w:val="DF624066"/>
@@ -2005,7 +2356,7 @@
       </w:pPr>
     </w:lvl>
   </w:abstractNum>
-  <w:abstractNum w:abstractNumId="11" w15:restartNumberingAfterBreak="0">
+  <w:abstractNum w:abstractNumId="13" w15:restartNumberingAfterBreak="0">
     <w:nsid w:val="767C4D3A"/>
     <w:multiLevelType w:val="hybridMultilevel"/>
     <w:tmpl w:val="80441A84"/>
@@ -2118,46 +2469,52 @@
     </w:lvl>
   </w:abstractNum>
   <w:num w:numId="1">
+    <w:abstractNumId w:val="10"/>
+  </w:num>
+  <w:num w:numId="2">
+    <w:abstractNumId w:val="11"/>
+  </w:num>
+  <w:num w:numId="3">
+    <w:abstractNumId w:val="6"/>
+  </w:num>
+  <w:num w:numId="4">
     <w:abstractNumId w:val="8"/>
   </w:num>
-  <w:num w:numId="2">
+  <w:num w:numId="5">
+    <w:abstractNumId w:val="12"/>
+  </w:num>
+  <w:num w:numId="6">
+    <w:abstractNumId w:val="5"/>
+  </w:num>
+  <w:num w:numId="7">
+    <w:abstractNumId w:val="4"/>
+  </w:num>
+  <w:num w:numId="8">
+    <w:abstractNumId w:val="13"/>
+  </w:num>
+  <w:num w:numId="9">
+    <w:abstractNumId w:val="1"/>
+  </w:num>
+  <w:num w:numId="10">
+    <w:abstractNumId w:val="2"/>
+  </w:num>
+  <w:num w:numId="11">
+    <w:abstractNumId w:val="3"/>
+  </w:num>
+  <w:num w:numId="12">
+    <w:abstractNumId w:val="7"/>
+  </w:num>
+  <w:num w:numId="13">
     <w:abstractNumId w:val="9"/>
   </w:num>
-  <w:num w:numId="3">
-    <w:abstractNumId w:val="5"/>
-  </w:num>
-  <w:num w:numId="4">
-    <w:abstractNumId w:val="7"/>
-  </w:num>
-  <w:num w:numId="5">
-    <w:abstractNumId w:val="10"/>
-  </w:num>
-  <w:num w:numId="6">
-    <w:abstractNumId w:val="4"/>
-  </w:num>
-  <w:num w:numId="7">
-    <w:abstractNumId w:val="3"/>
-  </w:num>
-  <w:num w:numId="8">
-    <w:abstractNumId w:val="11"/>
-  </w:num>
-  <w:num w:numId="9">
+  <w:num w:numId="14">
     <w:abstractNumId w:val="0"/>
-  </w:num>
-  <w:num w:numId="10">
-    <w:abstractNumId w:val="1"/>
-  </w:num>
-  <w:num w:numId="11">
-    <w:abstractNumId w:val="2"/>
-  </w:num>
-  <w:num w:numId="12">
-    <w:abstractNumId w:val="6"/>
   </w:num>
 </w:numbering>
 </file>
 
 <file path=word/styles.xml><?xml version="1.0" encoding="utf-8"?>
-<w:styles xmlns:mc="http://schemas.openxmlformats.org/markup-compatibility/2006" xmlns:r="http://schemas.openxmlformats.org/officeDocument/2006/relationships" xmlns:w="http://schemas.openxmlformats.org/wordprocessingml/2006/main" xmlns:w14="http://schemas.microsoft.com/office/word/2010/wordml" xmlns:w15="http://schemas.microsoft.com/office/word/2012/wordml" xmlns:w16cex="http://schemas.microsoft.com/office/word/2018/wordml/cex" xmlns:w16cid="http://schemas.microsoft.com/office/word/2016/wordml/cid" xmlns:w16="http://schemas.microsoft.com/office/word/2018/wordml" xmlns:w16se="http://schemas.microsoft.com/office/word/2015/wordml/symex" mc:Ignorable="w14 w15 w16se w16cid w16 w16cex">
+<w:styles xmlns:mc="http://schemas.openxmlformats.org/markup-compatibility/2006" xmlns:r="http://schemas.openxmlformats.org/officeDocument/2006/relationships" xmlns:w="http://schemas.openxmlformats.org/wordprocessingml/2006/main" xmlns:w14="http://schemas.microsoft.com/office/word/2010/wordml" xmlns:w15="http://schemas.microsoft.com/office/word/2012/wordml" xmlns:w16se="http://schemas.microsoft.com/office/word/2015/wordml/symex" mc:Ignorable="w14 w15 w16se">
   <w:docDefaults>
     <w:rPrDefault>
       <w:rPr>
@@ -2173,7 +2530,7 @@
       </w:pPr>
     </w:pPrDefault>
   </w:docDefaults>
-  <w:latentStyles w:defLockedState="0" w:defUIPriority="99" w:defSemiHidden="0" w:defUnhideWhenUsed="0" w:defQFormat="0" w:count="376">
+  <w:latentStyles w:defLockedState="0" w:defUIPriority="99" w:defSemiHidden="0" w:defUnhideWhenUsed="0" w:defQFormat="0" w:count="371">
     <w:lsdException w:name="Normal" w:uiPriority="0" w:qFormat="1"/>
     <w:lsdException w:name="heading 1" w:uiPriority="9" w:qFormat="1"/>
     <w:lsdException w:name="heading 2" w:semiHidden="1" w:uiPriority="9" w:unhideWhenUsed="1" w:qFormat="1"/>
@@ -2279,6 +2636,7 @@
     <w:lsdException w:name="HTML Sample" w:semiHidden="1" w:unhideWhenUsed="1"/>
     <w:lsdException w:name="HTML Typewriter" w:semiHidden="1" w:unhideWhenUsed="1"/>
     <w:lsdException w:name="HTML Variable" w:semiHidden="1" w:unhideWhenUsed="1"/>
+    <w:lsdException w:name="Normal Table" w:semiHidden="1" w:unhideWhenUsed="1"/>
     <w:lsdException w:name="annotation subject" w:semiHidden="1" w:unhideWhenUsed="1"/>
     <w:lsdException w:name="No List" w:semiHidden="1" w:unhideWhenUsed="1"/>
     <w:lsdException w:name="Outline List 1" w:semiHidden="1" w:unhideWhenUsed="1"/>
@@ -2321,8 +2679,11 @@
     <w:lsdException w:name="Table Contemporary" w:semiHidden="1" w:unhideWhenUsed="1"/>
     <w:lsdException w:name="Table Elegant" w:semiHidden="1" w:unhideWhenUsed="1"/>
     <w:lsdException w:name="Table Professional" w:semiHidden="1" w:unhideWhenUsed="1"/>
+    <w:lsdException w:name="Table Subtle 1" w:semiHidden="1" w:unhideWhenUsed="1"/>
     <w:lsdException w:name="Table Subtle 2" w:semiHidden="1" w:unhideWhenUsed="1"/>
     <w:lsdException w:name="Table Web 1" w:semiHidden="1" w:unhideWhenUsed="1"/>
+    <w:lsdException w:name="Table Web 2" w:semiHidden="1" w:unhideWhenUsed="1"/>
+    <w:lsdException w:name="Table Web 3" w:semiHidden="1" w:unhideWhenUsed="1"/>
     <w:lsdException w:name="Balloon Text" w:semiHidden="1" w:unhideWhenUsed="1"/>
     <w:lsdException w:name="Table Grid" w:uiPriority="39"/>
     <w:lsdException w:name="Table Theme" w:semiHidden="1" w:unhideWhenUsed="1"/>
@@ -2541,11 +2902,6 @@
     <w:lsdException w:name="List Table 5 Dark Accent 6" w:uiPriority="50"/>
     <w:lsdException w:name="List Table 6 Colorful Accent 6" w:uiPriority="51"/>
     <w:lsdException w:name="List Table 7 Colorful Accent 6" w:uiPriority="52"/>
-    <w:lsdException w:name="Mention" w:semiHidden="1" w:unhideWhenUsed="1"/>
-    <w:lsdException w:name="Smart Hyperlink" w:semiHidden="1" w:unhideWhenUsed="1"/>
-    <w:lsdException w:name="Hashtag" w:semiHidden="1" w:unhideWhenUsed="1"/>
-    <w:lsdException w:name="Unresolved Mention" w:semiHidden="1" w:unhideWhenUsed="1"/>
-    <w:lsdException w:name="Smart Link" w:semiHidden="1" w:unhideWhenUsed="1"/>
   </w:latentStyles>
   <w:style w:type="paragraph" w:default="1" w:styleId="Normal">
     <w:name w:val="Normal"/>
@@ -2637,7 +2993,7 @@
   <a:themeElements>
     <a:clrScheme name="Office">
       <a:dk1>
-        <a:sysClr val="windowText" lastClr="5C616C"/>
+        <a:sysClr val="windowText" lastClr="000000"/>
       </a:dk1>
       <a:lt1>
         <a:sysClr val="window" lastClr="FFFFFF"/>
@@ -2898,7 +3254,7 @@
 </file>
 
 <file path=customXml/itemProps1.xml><?xml version="1.0" encoding="utf-8"?>
-<ds:datastoreItem xmlns:ds="http://schemas.openxmlformats.org/officeDocument/2006/customXml" ds:itemID="{65398732-7244-4168-B671-B4BE5640F8AD}">
+<ds:datastoreItem xmlns:ds="http://schemas.openxmlformats.org/officeDocument/2006/customXml" ds:itemID="{FE8BB9FF-E253-4E83-882A-B0E2BB5784C0}">
   <ds:schemaRefs>
     <ds:schemaRef ds:uri="http://schemas.openxmlformats.org/officeDocument/2006/bibliography"/>
   </ds:schemaRefs>

</xml_diff>